<commit_message>
Update manuscript translations and edits
</commit_message>
<xml_diff>
--- a/1-MANUSCRITO/revisao_escopo_en.docx
+++ b/1-MANUSCRITO/revisao_escopo_en.docx
@@ -50,7 +50,7 @@
         <w:t xml:space="preserve"> </w:t>
       </w:r>
       <w:r>
-        <w:t xml:space="preserve">Geographical Indications; Machine Learning; Artificial Intelligence; Food Traceability; Agroecological Products; Intellectual Property; Territorial Justice; Scoping Review.</w:t>
+        <w:t xml:space="preserve">Geographical Indications; Machine Learning; Artificial Intelligence; Food Traceability; Intellectual Property; Territorial Justice.</w:t>
       </w:r>
     </w:p>
     <w:bookmarkEnd w:id="17"/>
@@ -153,7 +153,83 @@
         <w:pStyle w:val="Corpodetexto"/>
       </w:pPr>
       <w:r>
-        <w:t xml:space="preserve">In Brazil, the Industrial Property Law (Law No. 9.279/1996) regulates GIs, establishing two recognition categories with distinct legal and economic implications: Indication of Provenance (IP) and Denomination of Origin (DO)</w:t>
+        <w:t xml:space="preserve">The international regulation of Geographical Indications (GIs) is structured by the Agreement on Trade-Related Aspects of Intellectual Property Rights (TRIPS) of the World Trade Organization, which establishes minimum standards of protection for member countries</w:t>
+      </w:r>
+      <w:r>
+        <w:t xml:space="preserve"> </w:t>
+      </w:r>
+      <w:r>
+        <w:t xml:space="preserve">(World Trade Organization, 1994)</w:t>
+      </w:r>
+      <w:r>
+        <w:t xml:space="preserve">. The global system predominantly distinguishes two categories of recognition, harmonized in the European Union by Regulation (EU) No 1151/2012: Protected Geographical Indication (PGI) and Protected Designation of Origin (PDO)</w:t>
+      </w:r>
+      <w:r>
+        <w:t xml:space="preserve"> </w:t>
+      </w:r>
+      <w:r>
+        <w:t xml:space="preserve">(European Union, 2012)</w:t>
+      </w:r>
+      <w:r>
+        <w:t xml:space="preserve">. PGI identifies products whose quality or reputation is linked to geographical origin, requiring that at least one production stage takes place in the delimited area. In contrast, PDO designates products whose characteristics result exclusively or essentially from a specific geographical environment, including natural and human factors, requiring that all production stages occur within the defined region, directly linking quality to the concept of terroir</w:t>
+      </w:r>
+      <w:r>
+        <w:t xml:space="preserve"> </w:t>
+      </w:r>
+      <w:r>
+        <w:t xml:space="preserve">(Giovannucci et al., 2010; Vandecandelaere et al., 2009)</w:t>
+      </w:r>
+      <w:r>
+        <w:t xml:space="preserve">.</w:t>
+      </w:r>
+    </w:p>
+    <w:p>
+      <w:pPr>
+        <w:pStyle w:val="Corpodetexto"/>
+      </w:pPr>
+      <w:r>
+        <w:t xml:space="preserve">The governance of these assets is managed by national intellectual property offices and supranational bodies, such as the European Union Intellectual Property Office (EUIPO) and the World Intellectual Property Organization (WIPO), which administers the Lisbon System for the International Registration of Appellations of Origin</w:t>
+      </w:r>
+      <w:r>
+        <w:t xml:space="preserve"> </w:t>
+      </w:r>
+      <w:r>
+        <w:t xml:space="preserve">(World Intellectual Property Organization, 2020)</w:t>
+      </w:r>
+      <w:r>
+        <w:t xml:space="preserve">. This global regulatory framework recognizes GIs as strategic intellectual property assets, eligible for protection against usurpation and imitation, fundamental for economic valuation and sustainable rural development in competitive global markets</w:t>
+      </w:r>
+      <w:r>
+        <w:t xml:space="preserve"> </w:t>
+      </w:r>
+      <w:r>
+        <w:t xml:space="preserve">(Belletti et al., 2017; Bramley et al., 2013)</w:t>
+      </w:r>
+      <w:r>
+        <w:t xml:space="preserve">.</w:t>
+      </w:r>
+    </w:p>
+    <w:p>
+      <w:pPr>
+        <w:pStyle w:val="Corpodetexto"/>
+      </w:pPr>
+      <w:r>
+        <w:t xml:space="preserve">Artisanal and agri-food products with GI potential represent significant cultural manifestations and strategic opportunities for territorial value capture. Research links the unique characteristics of regional products to specific geographical attributes, including edaphoclimatic conditions (soil, climate, altitude) and distinct production methods</w:t>
+      </w:r>
+      <w:r>
+        <w:t xml:space="preserve"> </w:t>
+      </w:r>
+      <w:r>
+        <w:t xml:space="preserve">(</w:t>
+      </w:r>
+      <w:r>
+        <w:t xml:space="preserve">al.</w:t>
+      </w:r>
+      <w:r>
+        <w:t xml:space="preserve">, 2011; Bureau &amp; Freitas, 2018; Fonzo &amp; Russo, 2015; H. G. Santos et al., 2018; J. C. Santos &amp; Santos, 2019)</w:t>
+      </w:r>
+      <w:r>
+        <w:t xml:space="preserve">. Territorial characterization, required for DO recognition under Article 178 of Law No. 9.279/1996</w:t>
       </w:r>
       <w:r>
         <w:t xml:space="preserve"> </w:t>
@@ -162,26 +238,16 @@
         <w:t xml:space="preserve">(Brasil, 1996)</w:t>
       </w:r>
       <w:r>
-        <w:t xml:space="preserve">. An IP refers to a geographical name renowned for producing or manufacturing a specific product, serving as an origin signaling mechanism. Conversely, a DO designates products whose qualities result exclusively or essentially from the geographical environment, including natural and human factors. This category offers robust protection by directly linking quality to</w:t>
-      </w:r>
-      <w:r>
-        <w:t xml:space="preserve"> </w:t>
-      </w:r>
-      <w:r>
-        <w:rPr>
-          <w:i/>
-          <w:iCs/>
-        </w:rPr>
-        <w:t xml:space="preserve">terroir</w:t>
-      </w:r>
-      <w:r>
-        <w:t xml:space="preserve"> </w:t>
-      </w:r>
-      <w:r>
-        <w:t xml:space="preserve">(MAPA, 2020)</w:t>
-      </w:r>
-      <w:r>
-        <w:t xml:space="preserve">.</w:t>
+        <w:t xml:space="preserve">, demands rigorous technical analyses to scientifically validate the relationship between quality and geographical factors</w:t>
+      </w:r>
+      <w:r>
+        <w:t xml:space="preserve"> </w:t>
+      </w:r>
+      <w:r>
+        <w:t xml:space="preserve">(Gonçalves-Maduro et al., 2020)</w:t>
+      </w:r>
+      <w:r>
+        <w:t xml:space="preserve">. This requirement underscores the need for certification systems to rigorously and objectively validate the link between geographical origin and product quality.</w:t>
       </w:r>
     </w:p>
     <w:p>
@@ -189,25 +255,25 @@
         <w:pStyle w:val="Corpodetexto"/>
       </w:pPr>
       <w:r>
-        <w:t xml:space="preserve">The National Institute of Industrial Property (INPI) manages registration control, supported by the Ministry of Agriculture, Livestock, and Supply, which implements policies for fostering and certifying agricultural products with territorial identity</w:t>
-      </w:r>
-      <w:r>
-        <w:t xml:space="preserve"> </w:t>
-      </w:r>
-      <w:r>
-        <w:t xml:space="preserve">(MAPA, 2020)</w:t>
-      </w:r>
-      <w:r>
-        <w:t xml:space="preserve">. This regulatory framework aligns with the Innovation Law (No. 10.973/2004) and the New Legal Framework for Science, Technology, and Innovation (No. 13.243/2016), recognizing GIs as intellectual property assets eligible for strategic protection, valuation, and commercialization</w:t>
-      </w:r>
-      <w:r>
-        <w:t xml:space="preserve"> </w:t>
-      </w:r>
-      <w:r>
-        <w:t xml:space="preserve">(Brasil, 2004, 2016)</w:t>
-      </w:r>
-      <w:r>
-        <w:t xml:space="preserve">.</w:t>
+        <w:t xml:space="preserve">The ability to build models with flexible functional forms reveals data structures unspecified by theory, providing mathematical robustness to territorial certification</w:t>
+      </w:r>
+      <w:r>
+        <w:t xml:space="preserve"> </w:t>
+      </w:r>
+      <w:r>
+        <w:t xml:space="preserve">(R. C. Chen et al., 2020; Ramos et al., 2025)</w:t>
+      </w:r>
+      <w:r>
+        <w:t xml:space="preserve">. Machine Learning (ML) technologies address this gap by transforming complex analytical data into certifiable knowledge about authenticity and origin</w:t>
+      </w:r>
+      <w:r>
+        <w:t xml:space="preserve"> </w:t>
+      </w:r>
+      <w:r>
+        <w:t xml:space="preserve">(Qamar &amp; Bawany, 2023)</w:t>
+      </w:r>
+      <w:r>
+        <w:t xml:space="preserve">. Unlike traditional sensory analysis, which relies on tacit human expertise—implying subjectivity and scalability limitations—Machine Learning algorithms operate via inductive or abductive logic and automatically process large volumes of multidimensional data.</w:t>
       </w:r>
     </w:p>
     <w:p>
@@ -215,48 +281,28 @@
         <w:pStyle w:val="Corpodetexto"/>
       </w:pPr>
       <w:r>
-        <w:t xml:space="preserve">Brazilian artisanal and agri-food products with GI potential represent significant cultural manifestations and strategic opportunities for territorial value capture. Research links the unique characteristics of regional products, such as Lower São Francisco artisanal ceramics or specialized wines, to specific geographical attributes, including edaphoclimatic conditions (soil, climate, altitude) and distinct production methods</w:t>
-      </w:r>
-      <w:r>
-        <w:t xml:space="preserve"> </w:t>
-      </w:r>
-      <w:r>
-        <w:t xml:space="preserve">(</w:t>
-      </w:r>
-      <w:r>
-        <w:t xml:space="preserve">al.</w:t>
-      </w:r>
-      <w:r>
-        <w:t xml:space="preserve">, 2011; Bureau &amp; Freitas, 2018; Fonzo &amp; Russo, 2015; H. G. Santos et al., 2018; J. C. Santos &amp; Santos, 2019)</w:t>
-      </w:r>
-      <w:r>
-        <w:t xml:space="preserve">. Territorial characterization, required for DO recognition under Article 178 of Law No. 9.279/1996</w:t>
-      </w:r>
-      <w:r>
-        <w:t xml:space="preserve"> </w:t>
-      </w:r>
-      <w:r>
-        <w:t xml:space="preserve">(Brasil, 1996)</w:t>
-      </w:r>
-      <w:r>
-        <w:t xml:space="preserve">, demands rigorous technical analyses to scientifically validate the relationship between quality and geographical factors</w:t>
-      </w:r>
-      <w:r>
-        <w:t xml:space="preserve"> </w:t>
-      </w:r>
-      <w:r>
-        <w:t xml:space="preserve">(Gonçalves-Maduro et al., 2020)</w:t>
-      </w:r>
-      <w:r>
-        <w:t xml:space="preserve">. This requirement raises a central question: how can certification systems rigorously and objectively validate the link between geographical origin and product quality?</w:t>
-      </w:r>
-    </w:p>
-    <w:p>
-      <w:pPr>
-        <w:pStyle w:val="Corpodetexto"/>
-      </w:pPr>
-      <w:r>
-        <w:t xml:space="preserve">Machine Learning (ML) technologies address this gap by transforming complex analytical data into certifiable knowledge regarding authenticity and origin. Unlike traditional sensory analysis, which relies on tacit human expertise and suffers from subjectivity and scalability limits, ML algorithms operate via inductive or abductive logic. They automatically process multidimensional data, identifying non-linear patterns and latent relationships often missed by classical hypothesis-testing statistics. The ability to build models with flexible functional forms reveals data structures unspecified by theory, providing mathematical robustness to territorial certification</w:t>
+        <w:t xml:space="preserve">According to</w:t>
+      </w:r>
+      <w:r>
+        <w:t xml:space="preserve"> </w:t>
+      </w:r>
+      <w:r>
+        <w:t xml:space="preserve">Gbashi &amp; Njobeh (2024)</w:t>
+      </w:r>
+      <w:r>
+        <w:t xml:space="preserve">, the capabilities of ML and Artificial Intelligence have stood out by overcoming the challenges of manual evaluation, reducing human biases, increasing accuracy, and enabling automation and standardization in authentication and origin assurance processes in the food industry. They automatically process multidimensional data, identifying non-linear patterns and latent relationships often not captured by classical hypothesis-testing statistics.</w:t>
+      </w:r>
+      <w:r>
+        <w:t xml:space="preserve"> </w:t>
+      </w:r>
+      <w:r>
+        <w:t xml:space="preserve">Carvalho Rocha et al. (2020)</w:t>
+      </w:r>
+      <w:r>
+        <w:t xml:space="preserve"> </w:t>
+      </w:r>
+      <w:r>
+        <w:t xml:space="preserve">highlight that non-linear methods such as artificial neural networks and support vector machines enable the extraction of relevant information in contexts where traditional statistical approaches fail or exhibit inferior performance, especially when handling large datasets derived from different analytical techniques and instrumental sources. The ability to build models with flexible functional forms reveals data structures unspecified by theory, providing mathematical robustness to territorial certification</w:t>
       </w:r>
       <w:r>
         <w:t xml:space="preserve"> </w:t>
@@ -4402,43 +4448,84 @@
         <w:t xml:space="preserve"> </w:t>
       </w:r>
       <w:r>
+        <w:t xml:space="preserve">as being present in 54% of the studies, responding to critical economic challenges in high value-added markets.</w:t>
+      </w:r>
+      <w:r>
+        <w:t xml:space="preserve"> </w:t>
+      </w:r>
+      <w:r>
+        <w:t xml:space="preserve">Mohammadi et al. (2024)</w:t>
+      </w:r>
+      <w:r>
+        <w:t xml:space="preserve"> </w:t>
+      </w:r>
+      <w:r>
+        <w:t xml:space="preserve">categorized specific fraudulent practices identified as the addition of industrial ethanol to alcoholic beverages, the blending of protected designation products with non-protected ones (known as</w:t>
+      </w:r>
+      <w:r>
+        <w:t xml:space="preserve"> </w:t>
+      </w:r>
+      <w:r>
+        <w:t xml:space="preserve">“blend”</w:t>
+      </w:r>
+      <w:r>
+        <w:t xml:space="preserve"> </w:t>
+      </w:r>
+      <w:r>
+        <w:t xml:space="preserve">in wines), and the falsification of traditional processes through artificial versus natural aging in hams. In these scenarios, the models move beyond simply assigning origin labels and begin to approximate probabilities of fraud, from which a decision threshold is established to classify samples as suspicious. The choice of this threshold, often calibrated by ROC curves, explicitly reflects the cost asymmetry between false negatives (undetected fraud) and false positives (authentic product improperly flagged), shifting the architecture towards regimes where maximum sensitivity is prioritized even at the cost of some loss of specificity</w:t>
+      </w:r>
+      <w:r>
+        <w:t xml:space="preserve"> </w:t>
+      </w:r>
+      <w:r>
+        <w:t xml:space="preserve">(Isangediok &amp; Gajamannage, 2022)</w:t>
+      </w:r>
+      <w:r>
+        <w:t xml:space="preserve">.</w:t>
+      </w:r>
+    </w:p>
+    <w:p>
+      <w:pPr>
+        <w:pStyle w:val="Corpodetexto"/>
+      </w:pPr>
+      <w:r>
+        <w:t xml:space="preserve">In similar studies,</w:t>
+      </w:r>
+      <w:r>
+        <w:t xml:space="preserve"> </w:t>
+      </w:r>
+      <w:r>
+        <w:t xml:space="preserve">Loyal et al. (2022)</w:t>
+      </w:r>
+      <w:r>
+        <w:t xml:space="preserve"> </w:t>
+      </w:r>
+      <w:r>
+        <w:t xml:space="preserve">demonstrated that this application predominantly employs binary classification (authentic versus adulterated), frequently benefiting from class balancing strategies, oversampling of fraudulent samples, and undersampling of authentic samples to maximize sensitivity to fraud, prioritizing the non-occurrence of false negatives.</w:t>
+      </w:r>
+      <w:r>
+        <w:t xml:space="preserve"> </w:t>
+      </w:r>
+      <w:r>
+        <w:t xml:space="preserve">R. C. Chen et al. (2020)</w:t>
+      </w:r>
+      <w:r>
+        <w:t xml:space="preserve"> </w:t>
+      </w:r>
+      <w:r>
         <w:t xml:space="preserve">and</w:t>
       </w:r>
       <w:r>
         <w:t xml:space="preserve"> </w:t>
       </w:r>
       <w:r>
-        <w:t xml:space="preserve">Loyal et al. (2022)</w:t>
-      </w:r>
-      <w:r>
-        <w:t xml:space="preserve"> </w:t>
-      </w:r>
-      <w:r>
-        <w:t xml:space="preserve">as being present in 54% of the studies, responding to critical economic challenges in high value-added markets.</w:t>
-      </w:r>
-      <w:r>
-        <w:t xml:space="preserve"> </w:t>
-      </w:r>
-      <w:r>
-        <w:t xml:space="preserve">Mohammadi et al. (2024)</w:t>
-      </w:r>
-      <w:r>
-        <w:t xml:space="preserve"> </w:t>
-      </w:r>
-      <w:r>
-        <w:t xml:space="preserve">categorized specific fraudulent practices identified as the addition of industrial ethanol to alcoholic beverages, the blending of protected designation products with non-protected ones (known as</w:t>
-      </w:r>
-      <w:r>
-        <w:t xml:space="preserve"> </w:t>
-      </w:r>
-      <w:r>
-        <w:t xml:space="preserve">“blend”</w:t>
-      </w:r>
-      <w:r>
-        <w:t xml:space="preserve"> </w:t>
-      </w:r>
-      <w:r>
-        <w:t xml:space="preserve">in wines), and the falsification of traditional processes through artificial versus natural aging in hams. In these scenarios, the models move beyond simply assigning origin labels and begin to approximate probabilities of fraud, from which a decision threshold is established to classify samples as suspicious. The choice of this threshold, often calibrated by ROC curves, explicitly reflects the cost asymmetry between false negatives (undetected fraud) and false positives (authentic product improperly flagged), shifting the architecture towards regimes where maximum sensitivity is prioritized even at the cost of some loss of specificity.</w:t>
+        <w:t xml:space="preserve">Effrosynidis &amp; Arampatzis (2021)</w:t>
+      </w:r>
+      <w:r>
+        <w:t xml:space="preserve"> </w:t>
+      </w:r>
+      <w:r>
+        <w:t xml:space="preserve">emphasize that performance metrics are preferably reported in terms of sensitivity and specificity, rather than overall accuracy, reflecting the asymmetric criticality of errors where failing to detect fraud has substantially more serious regulatory, economic, and reputational consequences than wrongly classifying authentic product as suspect.</w:t>
       </w:r>
     </w:p>
     <w:p>
@@ -4446,61 +4533,31 @@
         <w:pStyle w:val="Corpodetexto"/>
       </w:pPr>
       <w:r>
-        <w:t xml:space="preserve">In similar studies,</w:t>
-      </w:r>
-      <w:r>
-        <w:t xml:space="preserve"> </w:t>
-      </w:r>
-      <w:r>
-        <w:t xml:space="preserve">Salam et al.</w:t>
-      </w:r>
-      <w:r>
-        <w:t xml:space="preserve"> </w:t>
-      </w:r>
-      <w:r>
-        <w:t xml:space="preserve">(2021)</w:t>
-      </w:r>
-      <w:r>
-        <w:t xml:space="preserve"> </w:t>
-      </w:r>
-      <w:r>
-        <w:t xml:space="preserve">and</w:t>
-      </w:r>
-      <w:r>
-        <w:t xml:space="preserve"> </w:t>
-      </w:r>
-      <w:r>
-        <w:t xml:space="preserve">Loyal et al. (2022)</w:t>
-      </w:r>
-      <w:r>
-        <w:t xml:space="preserve"> </w:t>
-      </w:r>
-      <w:r>
-        <w:t xml:space="preserve">demonstrated that this application predominantly employs binary classification (authentic versus adulterated), frequently benefiting from class balancing strategies, oversampling of fraudulent samples, and undersampling of authentic samples to maximize sensitivity to fraud, prioritizing the non-occurrence of false negatives.</w:t>
-      </w:r>
-      <w:r>
-        <w:t xml:space="preserve"> </w:t>
-      </w:r>
-      <w:r>
-        <w:t xml:space="preserve">R. C. Chen et al. (2020)</w:t>
-      </w:r>
-      <w:r>
-        <w:t xml:space="preserve"> </w:t>
-      </w:r>
-      <w:r>
-        <w:t xml:space="preserve">and</w:t>
-      </w:r>
-      <w:r>
-        <w:t xml:space="preserve"> </w:t>
-      </w:r>
-      <w:r>
-        <w:t xml:space="preserve">Effrosynidis &amp; Arampatzis (2021)</w:t>
-      </w:r>
-      <w:r>
-        <w:t xml:space="preserve"> </w:t>
-      </w:r>
-      <w:r>
-        <w:t xml:space="preserve">emphasize that performance metrics are preferably reported in terms of sensitivity and specificity, rather than overall accuracy, reflecting the asymmetric criticality of errors where failing to detect fraud has substantially more serious regulatory, economic, and reputational consequences than wrongly classifying authentic product as suspect.</w:t>
+        <w:t xml:space="preserve">Representing the third functional architecture,</w:t>
+      </w:r>
+      <w:r>
+        <w:t xml:space="preserve"> </w:t>
+      </w:r>
+      <w:r>
+        <w:t xml:space="preserve">Wang et al. (2025)</w:t>
+      </w:r>
+      <w:r>
+        <w:t xml:space="preserve"> </w:t>
+      </w:r>
+      <w:r>
+        <w:t xml:space="preserve">identified that 31% of studies address establishing continuity between the final product and the origin of raw materials, responding to growing demands for transparency and accountability in complex supply chains.</w:t>
+      </w:r>
+      <w:r>
+        <w:t xml:space="preserve"> </w:t>
+      </w:r>
+      <w:r>
+        <w:t xml:space="preserve">Gong et al. (2023)</w:t>
+      </w:r>
+      <w:r>
+        <w:t xml:space="preserve"> </w:t>
+      </w:r>
+      <w:r>
+        <w:t xml:space="preserve">documented a particularly innovative emerging trend in this domain: the integration of Machine Learning with blockchain, observed in 21% of traceability studies, where predictive models are coded into smart contracts that verify batch authenticity at each distribution stage.</w:t>
       </w:r>
     </w:p>
     <w:p>
@@ -4508,7 +4565,7 @@
         <w:pStyle w:val="Corpodetexto"/>
       </w:pPr>
       <w:r>
-        <w:t xml:space="preserve">Representing the third functional architecture,</w:t>
+        <w:t xml:space="preserve">Authors such as</w:t>
       </w:r>
       <w:r>
         <w:t xml:space="preserve"> </w:t>
@@ -4520,19 +4577,31 @@
         <w:t xml:space="preserve"> </w:t>
       </w:r>
       <w:r>
-        <w:t xml:space="preserve">identified that 31% of studies address establishing continuity between the final product and the origin of raw materials, responding to growing demands for transparency and accountability in complex supply chains.</w:t>
-      </w:r>
-      <w:r>
-        <w:t xml:space="preserve"> </w:t>
-      </w:r>
-      <w:r>
-        <w:t xml:space="preserve">Gong et al. (2023)</w:t>
-      </w:r>
-      <w:r>
-        <w:t xml:space="preserve"> </w:t>
-      </w:r>
-      <w:r>
-        <w:t xml:space="preserve">documented a particularly innovative emerging trend in this domain: the integration of Machine Learning with blockchain, observed in 21% of traceability studies, where predictive models are coded into smart contracts that verify batch authenticity at each distribution stage.</w:t>
+        <w:t xml:space="preserve">argue that this hybrid architecture, ML algorithms operating on immutable blockchain data, enables computational auditing of the supply chain, reducing intermediary fraud through decentralized and tamper-proof verification.</w:t>
+      </w:r>
+      <w:r>
+        <w:t xml:space="preserve"> </w:t>
+      </w:r>
+      <w:r>
+        <w:t xml:space="preserve">Hu et al. (2024)</w:t>
+      </w:r>
+      <w:r>
+        <w:t xml:space="preserve"> </w:t>
+      </w:r>
+      <w:r>
+        <w:t xml:space="preserve">demonstrated a practical application of this technological convergence in Chinese tea supply chains, where IoT sensors capture environmental data during processing and transport, ML validates compliance with expected profiles, and blockchain permanently records each verification, creating a traceable</w:t>
+      </w:r>
+      <w:r>
+        <w:t xml:space="preserve"> </w:t>
+      </w:r>
+      <w:r>
+        <w:t xml:space="preserve">“digital passport”</w:t>
+      </w:r>
+      <w:r>
+        <w:t xml:space="preserve"> </w:t>
+      </w:r>
+      <w:r>
+        <w:t xml:space="preserve">for the product.</w:t>
       </w:r>
     </w:p>
     <w:p>
@@ -4540,51 +4609,25 @@
         <w:pStyle w:val="Corpodetexto"/>
       </w:pPr>
       <w:r>
-        <w:t xml:space="preserve">Authors such as</w:t>
-      </w:r>
-      <w:r>
-        <w:t xml:space="preserve"> </w:t>
-      </w:r>
-      <w:r>
-        <w:t xml:space="preserve">Wang et al. (2025)</w:t>
-      </w:r>
-      <w:r>
-        <w:t xml:space="preserve"> </w:t>
-      </w:r>
-      <w:r>
-        <w:t xml:space="preserve">argue that this hybrid architecture, ML algorithms operating on immutable blockchain data, enables computational auditing of the supply chain, reducing intermediary fraud through decentralized and tamper-proof verification.</w:t>
-      </w:r>
-      <w:r>
-        <w:t xml:space="preserve"> </w:t>
-      </w:r>
-      <w:r>
-        <w:t xml:space="preserve">Hu et al. (2024)</w:t>
-      </w:r>
-      <w:r>
-        <w:t xml:space="preserve"> </w:t>
-      </w:r>
-      <w:r>
-        <w:t xml:space="preserve">demonstrated a practical application of this technological convergence in Chinese tea supply chains, where IoT sensors capture environmental data during processing and transport, ML validates compliance with expected profiles, and blockchain permanently records each verification, creating a traceable</w:t>
-      </w:r>
-      <w:r>
-        <w:t xml:space="preserve"> </w:t>
-      </w:r>
-      <w:r>
-        <w:t xml:space="preserve">“digital passport”</w:t>
-      </w:r>
-      <w:r>
-        <w:t xml:space="preserve"> </w:t>
-      </w:r>
-      <w:r>
-        <w:t xml:space="preserve">for the product.</w:t>
-      </w:r>
-    </w:p>
-    <w:p>
-      <w:pPr>
-        <w:pStyle w:val="Corpodetexto"/>
-      </w:pPr>
-      <w:r>
-        <w:t xml:space="preserve">Cluster analysis (k-means and hierarchical) organized around product, analytical instrument, algorithm, and application type variables revealed the existence of ten well-defined clusters, synthesizing recurring technological families in the field. Among them, notable clusters include one centered on authentication and fraud detection in honey, combining NIR spectroscopy with SVM and KNN classifiers, with a strong presence of Asian studies; a cluster dominated by European cheeses, where neural networks and NIR spectroscopy are mobilized for origin discrimination; and a set of studies integrating LC-MS and GC-MS in matrices such as honey and meats, associated with SVM, Random Forest, and decision tree-based methods.</w:t>
+        <w:t xml:space="preserve">Cluster analysis (k-means and hierarchical) organized around product, analytical instrument, algorithm, and application type variables revealed the existence of ten well-defined clusters, synthesizing recurring technological families in the field. Among them, notable clusters include one centered on authentication and fraud detection in honey, combining NIR spectroscopy with SVM and KNN classifiers, with a strong presence of Asian studies, a cluster dominated by European cheeses, where neural networks and NIR spectroscopy are mobilized for origin discrimination</w:t>
+      </w:r>
+      <w:r>
+        <w:t xml:space="preserve"> </w:t>
+      </w:r>
+      <w:r>
+        <w:t xml:space="preserve">(Calle et al., 2023)</w:t>
+      </w:r>
+      <w:r>
+        <w:t xml:space="preserve">, and a set of studies integrating LC-MS and GC-MS in matrices such as honey and meats, associated with SVM, Random Forest, and decision tree-based methods</w:t>
+      </w:r>
+      <w:r>
+        <w:t xml:space="preserve"> </w:t>
+      </w:r>
+      <w:r>
+        <w:t xml:space="preserve">Caredda et al. (2024)</w:t>
+      </w:r>
+      <w:r>
+        <w:t xml:space="preserve">.</w:t>
       </w:r>
     </w:p>
     <w:p>
@@ -4730,7 +4773,7 @@
         <w:t xml:space="preserve"> </w:t>
       </w:r>
       <w:r>
-        <w:t xml:space="preserve">distinguish this application from authentication by its divergent functional objective: instead of answering whether a certain product is from origin X, the method seeks to determine what quality is expected from this sample. In these cases, performance is quantified by coefficients of determination (</w:t>
+        <w:t xml:space="preserve">distinguish this application from authentication by its divergent functional objective, instead of answering whether a certain product is from origin X, the method seeks to determine what quality is expected from this sample. In these cases, performance is quantified by coefficients of determination (</w:t>
       </w:r>
       <m:oMath>
         <m:sSup>
@@ -4874,7 +4917,7 @@
         <w:pStyle w:val="FirstParagraph"/>
       </w:pPr>
       <w:r>
-        <w:t xml:space="preserve">The segmentation of the co-occurrence network using the Louvain algorithm</w:t>
+        <w:t xml:space="preserve">Co-occurrence network segmentation using the Louvain algorithm</w:t>
       </w:r>
       <w:r>
         <w:t xml:space="preserve"> </w:t>
@@ -4883,10 +4926,16 @@
         <w:t xml:space="preserve">(Blondel et al., 2008)</w:t>
       </w:r>
       <w:r>
-        <w:t xml:space="preserve"> </w:t>
-      </w:r>
-      <w:r>
-        <w:t xml:space="preserve">(20 nodes, 58 edges, density = 0.305, clustering = 0.595) identified three distinct technological modules (Table A.3, Appendix A), highlighting the organization of the ML field in GIs into specialized subfields. This modular structure suggests that recurrent combinations of algorithms, analytical techniques, and food matrices consolidate stable methodological platforms.</w:t>
+        <w:t xml:space="preserve">, applied to a graph comprising 20 nodes and 58 edges (density = 0.305; clustering coefficient = 0.595), identified three distinct technological modules (Table A.3, Appendix A). This partition illustrates the organization of ML applications in GIs into specialized subdomains, characterized by modules aggregating recurrent combinations of algorithms, instrumental techniques, and food matrices. Given the Louvain method’s robustness for community detection, the emergence of these modules suggests the existence of stable methodological platforms, where specific technological configurations crystallize through citations, laboratory practices, and shared applications</w:t>
+      </w:r>
+      <w:r>
+        <w:t xml:space="preserve"> </w:t>
+      </w:r>
+      <w:r>
+        <w:t xml:space="preserve">(J. Zhang et al., 2021)</w:t>
+      </w:r>
+      <w:r>
+        <w:t xml:space="preserve">. Consequently, the network’s modular structure synthesizes trends and convergences supporting the progressive.</w:t>
       </w:r>
     </w:p>
     <w:p>
@@ -4911,7 +4960,7 @@
         <w:pStyle w:val="Corpodetexto"/>
       </w:pPr>
       <w:r>
-        <w:t xml:space="preserve">In Module 2 (SVM/KNN + Chromatography), a dispersed architecture was observed (density = 0.53), associating SVM and KNN with high-resolution chromatography (GC-MS, LC-MS) in meats and Asian regional products. This configuration reflects a niche specialized in targeted metabolomics and chromatographic fingerprinting, where the physical separation of compounds precedes algorithmic classification, an effective strategy for complex matrices with volatile and semi-volatile profiles</w:t>
+        <w:t xml:space="preserve">Characterized by a dispersed architecture (density = 0.53), Module 2 (SVM/KNN + Chromatography) links SVM and KNN with high-resolution chromatography (GC-MS, LC-MS) applied to meats and Asian regional products. This configuration delineates a specialized niche in targeted metabolomics and chromatographic fingerprinting, where physical compound separation precedes algorithmic classification—an imperative strategy for complex matrices containing volatile and semi-volatile profiles</w:t>
       </w:r>
       <w:r>
         <w:t xml:space="preserve"> </w:t>
@@ -4928,7 +4977,7 @@
         <w:pStyle w:val="Corpodetexto"/>
       </w:pPr>
       <w:r>
-        <w:t xml:space="preserve">Module 3 (Neural Networks + Sensors) demonstrated significant cohesion (density = 0.68), integrating Neural Networks, CNNs, and Deep Learning with spectroscopy (NIR, FTIR) and portable sensors (e-nose) in olive oil, cheese, and tea, with a focus on Europe and Asia. This cluster constitutes the technological frontier of the domain, employing deep architectures for processing hyperspectral signals and unstructured data, enabling in-situ authentication and the democratization of certification</w:t>
+        <w:t xml:space="preserve">Conversely, the high cohesion of Module 3 (density = 0.68) integrates Neural Networks, CNNs, and Deep Learning with spectroscopy (NIR, FTIR) and portable sensors (e-nose), predominating in olive oils, cheeses, and teas from Europe and Asia. This cluster constitutes the field’s technological frontier, mobilizing deep architectures to process hyperspectral signals and unstructured data, thereby enabling in-situ authentication and the decentralization of certification processes</w:t>
       </w:r>
       <w:r>
         <w:t xml:space="preserve"> </w:t>
@@ -5029,13 +5078,16 @@
         <w:pStyle w:val="Corpodetexto"/>
       </w:pPr>
       <w:r>
+        <w:t xml:space="preserve">The integration of distinct data modalities (metabolomics, elemental profiling, isotopic, and sensory analysis) with ensemble algorithms, as documented by</w:t>
+      </w:r>
+      <w:r>
+        <w:t xml:space="preserve"> </w:t>
+      </w:r>
+      <w:r>
         <w:t xml:space="preserve">Luan et al. (2020)</w:t>
       </w:r>
       <w:r>
-        <w:t xml:space="preserve"> </w:t>
-      </w:r>
-      <w:r>
-        <w:t xml:space="preserve">documented that the integration of distinct data modalities (metabolomics, elemental profile, isotopic and sensory analysis) with ensemble algorithms is growing, representing 28% of recent studies (2024-2025). This multimodal fusion recognizes that geographical origin results from complex interactions between environmental factors and production practices, seeking to capture informational complementarities between different data types to increase discriminative power and predictive robustness.</w:t>
+        <w:t xml:space="preserve">, constitutes a growing trend, accounting for 28% of recent studies (2024–2025). This multimodal fusion is grounded in the premise that geographical origin stems from complex interactions between environmental determinants and production practices, leveraging informational complementarities to maximize discriminative power and predictive robustness.</w:t>
       </w:r>
     </w:p>
     <w:p>
@@ -5103,13 +5155,16 @@
         <w:pStyle w:val="Corpodetexto"/>
       </w:pPr>
       <w:r>
+        <w:t xml:space="preserve">A growing, though still minority, emphasis (14% of studies) on ML model explainability through techniques such as SHAP (SHapley Additive exPlanations) and LIME (Local Interpretable Model-agnostic Explanations) was identified by</w:t>
+      </w:r>
+      <w:r>
+        <w:t xml:space="preserve"> </w:t>
+      </w:r>
+      <w:r>
         <w:t xml:space="preserve">Effrosynidis &amp; Arampatzis (2021)</w:t>
       </w:r>
       <w:r>
-        <w:t xml:space="preserve"> </w:t>
-      </w:r>
-      <w:r>
-        <w:t xml:space="preserve">identified a growing, though still minority, emphasis (14% of studies) on ML model explainability through techniques such as SHAP (SHapley Additive exPlanations) and LIME (Local Interpretable Model-agnostic Explanations). For certification systems, interpretability transcends technical requirements, constituting a regulatory and social necessity. Certifiers and producers demand an understanding not only of which origin the model predicts but which specific variables, which territorial analytical signatures, underpin each prediction. While Random Forest naturally provides variable importance metrics, SHAP allows the attribution of the specific contribution of each feature to each individual prediction, providing granular explainability at the sample level that enables scientific and legal auditing of classifications</w:t>
+        <w:t xml:space="preserve">. For certification systems, interpretability transcends technical requirements, constituting a regulatory and social necessity. Certifiers and producers demand an understanding not only of which origin the model predicts but which specific variables, which territorial analytical signatures, underpin each prediction. While Random Forest naturally provides variable importance metrics, SHAP allows the attribution of the specific contribution of each feature to each individual prediction, providing granular explainability at the sample level that enables scientific and legal auditing of classifications</w:t>
       </w:r>
       <w:r>
         <w:t xml:space="preserve"> </w:t>
@@ -5126,6 +5181,12 @@
         <w:pStyle w:val="Corpodetexto"/>
       </w:pPr>
       <w:r>
+        <w:t xml:space="preserve">A recent trend (9% of studies, concentrated in 2024-2025) focused on implementing ML models in portable devices or in-situ systems for rapid authenticity analysis in the field or at points of sale was documented by</w:t>
+      </w:r>
+      <w:r>
+        <w:t xml:space="preserve"> </w:t>
+      </w:r>
+      <w:r>
         <w:t xml:space="preserve">Effrosynidis &amp; Arampatzis (2021)</w:t>
       </w:r>
       <w:r>
@@ -5141,10 +5202,7 @@
         <w:t xml:space="preserve">Loyal et al. (2022)</w:t>
       </w:r>
       <w:r>
-        <w:t xml:space="preserve"> </w:t>
-      </w:r>
-      <w:r>
-        <w:t xml:space="preserve">documented a recent trend (9% of studies, concentrated in 2024-2025) focused on implementing ML models in portable devices or in-situ systems for rapid authenticity analysis in the field or at points of sale. This computational miniaturization requires model compression, weight quantization, and lightweight architectures, substantive computational challenges but viable through mobile neural networks or simplified algorithms operating on selected subsets of discriminative variables, democratizing access to authentication technology for small-scale operations.</w:t>
+        <w:t xml:space="preserve">. This computational miniaturization requires model compression, weight quantization, and lightweight architectures, substantive computational challenges but viable through mobile neural networks or simplified algorithms operating on selected subsets of discriminative variables, democratizing access to authentication technology for small-scale operations.</w:t>
       </w:r>
     </w:p>
     <w:p>
@@ -5499,7 +5557,7 @@
       </w:r>
     </w:p>
     <w:bookmarkEnd w:id="84"/>
-    <w:bookmarkStart w:id="277" w:name="references"/>
+    <w:bookmarkStart w:id="298" w:name="references"/>
     <w:p>
       <w:pPr>
         <w:pStyle w:val="Ttulo1"/>
@@ -5508,7 +5566,7 @@
         <w:t xml:space="preserve">References</w:t>
       </w:r>
     </w:p>
-    <w:bookmarkStart w:id="276" w:name="refs"/>
+    <w:bookmarkStart w:id="297" w:name="refs"/>
     <w:bookmarkStart w:id="86" w:name="ref-acquarelli2021"/>
     <w:p>
       <w:pPr>
@@ -5694,12 +5752,59 @@
       </w:hyperlink>
     </w:p>
     <w:bookmarkEnd w:id="93"/>
-    <w:bookmarkStart w:id="95" w:name="ref-Blondel2008"/>
+    <w:bookmarkStart w:id="95" w:name="ref-Belletti2017"/>
     <w:p>
       <w:pPr>
         <w:pStyle w:val="Bibliografia"/>
       </w:pPr>
       <w:r>
+        <w:t xml:space="preserve">Belletti, G., Marescotti, A., &amp; Touzard, J.-M. (2017). Geographical indications, public goods, and sustainable development: The contributions of the origin-linked products.</w:t>
+      </w:r>
+      <w:r>
+        <w:t xml:space="preserve"> </w:t>
+      </w:r>
+      <w:r>
+        <w:rPr>
+          <w:i/>
+          <w:iCs/>
+        </w:rPr>
+        <w:t xml:space="preserve">World Development</w:t>
+      </w:r>
+      <w:r>
+        <w:t xml:space="preserve">,</w:t>
+      </w:r>
+      <w:r>
+        <w:t xml:space="preserve"> </w:t>
+      </w:r>
+      <w:r>
+        <w:rPr>
+          <w:i/>
+          <w:iCs/>
+        </w:rPr>
+        <w:t xml:space="preserve">98</w:t>
+      </w:r>
+      <w:r>
+        <w:t xml:space="preserve">, 45–57.</w:t>
+      </w:r>
+      <w:r>
+        <w:t xml:space="preserve"> </w:t>
+      </w:r>
+      <w:hyperlink r:id="rId94">
+        <w:r>
+          <w:rPr>
+            <w:rStyle w:val="Hyperlink"/>
+          </w:rPr>
+          <w:t xml:space="preserve">https://doi.org/10.1016/j.worlddev.2015.05.004</w:t>
+        </w:r>
+      </w:hyperlink>
+    </w:p>
+    <w:bookmarkEnd w:id="95"/>
+    <w:bookmarkStart w:id="97" w:name="ref-Blondel2008"/>
+    <w:p>
+      <w:pPr>
+        <w:pStyle w:val="Bibliografia"/>
+      </w:pPr>
+      <w:r>
         <w:t xml:space="preserve">Blondel, V. D., Guillaume, J.-L., Lambiotte, R., &amp; Lefebvre, E. (2008). Fast unfolding of communities in large networks.</w:t>
       </w:r>
       <w:r>
@@ -5731,7 +5836,7 @@
       <w:r>
         <w:t xml:space="preserve"> </w:t>
       </w:r>
-      <w:hyperlink r:id="rId94">
+      <w:hyperlink r:id="rId96">
         <w:r>
           <w:rPr>
             <w:rStyle w:val="Hyperlink"/>
@@ -5740,13 +5845,47 @@
         </w:r>
       </w:hyperlink>
     </w:p>
-    <w:bookmarkEnd w:id="95"/>
-    <w:bookmarkStart w:id="97" w:name="ref-Brasil1996"/>
+    <w:bookmarkEnd w:id="97"/>
+    <w:bookmarkStart w:id="99" w:name="ref-Bramley2013"/>
     <w:p>
       <w:pPr>
         <w:pStyle w:val="Bibliografia"/>
       </w:pPr>
       <w:r>
+        <w:t xml:space="preserve">Bramley, C., Biénabe, E., &amp; Kirsten, J. (Eds.). (2013).</w:t>
+      </w:r>
+      <w:r>
+        <w:t xml:space="preserve"> </w:t>
+      </w:r>
+      <w:r>
+        <w:rPr>
+          <w:i/>
+          <w:iCs/>
+        </w:rPr>
+        <w:t xml:space="preserve">Developing geographical indications in the south: The potential of place-based products</w:t>
+      </w:r>
+      <w:r>
+        <w:t xml:space="preserve">. Springer.</w:t>
+      </w:r>
+      <w:r>
+        <w:t xml:space="preserve"> </w:t>
+      </w:r>
+      <w:hyperlink r:id="rId98">
+        <w:r>
+          <w:rPr>
+            <w:rStyle w:val="Hyperlink"/>
+          </w:rPr>
+          <w:t xml:space="preserve">https://doi.org/10.1007/978-94-007-6603-1</w:t>
+        </w:r>
+      </w:hyperlink>
+    </w:p>
+    <w:bookmarkEnd w:id="99"/>
+    <w:bookmarkStart w:id="101" w:name="ref-Brasil1996"/>
+    <w:p>
+      <w:pPr>
+        <w:pStyle w:val="Bibliografia"/>
+      </w:pPr>
+      <w:r>
         <w:t xml:space="preserve">Brasil. (1996).</w:t>
       </w:r>
       <w:r>
@@ -5765,80 +5904,12 @@
       <w:r>
         <w:t xml:space="preserve"> </w:t>
       </w:r>
-      <w:hyperlink r:id="rId96">
+      <w:hyperlink r:id="rId100">
         <w:r>
           <w:rPr>
             <w:rStyle w:val="Hyperlink"/>
           </w:rPr>
           <w:t xml:space="preserve">http://www.planalto.gov.br/ccivil_03/leis/l9279.htm</w:t>
-        </w:r>
-      </w:hyperlink>
-    </w:p>
-    <w:bookmarkEnd w:id="97"/>
-    <w:bookmarkStart w:id="99" w:name="ref-Brasil2004"/>
-    <w:p>
-      <w:pPr>
-        <w:pStyle w:val="Bibliografia"/>
-      </w:pPr>
-      <w:r>
-        <w:t xml:space="preserve">Brasil. (2004).</w:t>
-      </w:r>
-      <w:r>
-        <w:t xml:space="preserve"> </w:t>
-      </w:r>
-      <w:r>
-        <w:rPr>
-          <w:i/>
-          <w:iCs/>
-        </w:rPr>
-        <w:t xml:space="preserve">Lei nº 10.973, de 2 de dezembro de 2004. Dispõe sobre incentivos à inovação e à pesquisa científica e tecnológica</w:t>
-      </w:r>
-      <w:r>
-        <w:t xml:space="preserve">. Presidência da República.</w:t>
-      </w:r>
-      <w:r>
-        <w:t xml:space="preserve"> </w:t>
-      </w:r>
-      <w:hyperlink r:id="rId98">
-        <w:r>
-          <w:rPr>
-            <w:rStyle w:val="Hyperlink"/>
-          </w:rPr>
-          <w:t xml:space="preserve">http://www.planalto.gov.br/ccivil_03/_ato2004-2006/2004/lei/l10.973.htm</w:t>
-        </w:r>
-      </w:hyperlink>
-    </w:p>
-    <w:bookmarkEnd w:id="99"/>
-    <w:bookmarkStart w:id="101" w:name="ref-Brasil2016"/>
-    <w:p>
-      <w:pPr>
-        <w:pStyle w:val="Bibliografia"/>
-      </w:pPr>
-      <w:r>
-        <w:t xml:space="preserve">Brasil. (2016).</w:t>
-      </w:r>
-      <w:r>
-        <w:t xml:space="preserve"> </w:t>
-      </w:r>
-      <w:r>
-        <w:rPr>
-          <w:i/>
-          <w:iCs/>
-        </w:rPr>
-        <w:t xml:space="preserve">Lei nº 13.243, de 11 de janeiro de 2016. Dispõe sobre estímulos ao desenvolvimento científico, à pesquisa, à capacitação científica e tecnológica e à inovação</w:t>
-      </w:r>
-      <w:r>
-        <w:t xml:space="preserve">. Presidência da República.</w:t>
-      </w:r>
-      <w:r>
-        <w:t xml:space="preserve"> </w:t>
-      </w:r>
-      <w:hyperlink r:id="rId100">
-        <w:r>
-          <w:rPr>
-            <w:rStyle w:val="Hyperlink"/>
-          </w:rPr>
-          <w:t xml:space="preserve">http://www.planalto.gov.br/ccivil_03/_ato2015-2018/2016/lei/l13243.htm</w:t>
         </w:r>
       </w:hyperlink>
     </w:p>
@@ -5911,12 +5982,153 @@
       </w:hyperlink>
     </w:p>
     <w:bookmarkEnd w:id="105"/>
-    <w:bookmarkStart w:id="107" w:name="ref-Casey2021"/>
+    <w:bookmarkStart w:id="107" w:name="ref-Calle2023HoneyML"/>
     <w:p>
       <w:pPr>
         <w:pStyle w:val="Bibliografia"/>
       </w:pPr>
       <w:r>
+        <w:t xml:space="preserve">Calle, J. L. P., Punta-Sánchez, I., González-de-Peredo, A. V., Ruiz-Rodríguez, A., Ferreiro-González, M., &amp; Palma, M. (2023). Rapid and automated method for detecting and quantifying adulterations in high-quality honey using vis-NIRs in combination with machine learning.</w:t>
+      </w:r>
+      <w:r>
+        <w:t xml:space="preserve"> </w:t>
+      </w:r>
+      <w:r>
+        <w:rPr>
+          <w:i/>
+          <w:iCs/>
+        </w:rPr>
+        <w:t xml:space="preserve">Foods</w:t>
+      </w:r>
+      <w:r>
+        <w:t xml:space="preserve">,</w:t>
+      </w:r>
+      <w:r>
+        <w:t xml:space="preserve"> </w:t>
+      </w:r>
+      <w:r>
+        <w:rPr>
+          <w:i/>
+          <w:iCs/>
+        </w:rPr>
+        <w:t xml:space="preserve">12</w:t>
+      </w:r>
+      <w:r>
+        <w:t xml:space="preserve">(13), 2491.</w:t>
+      </w:r>
+      <w:r>
+        <w:t xml:space="preserve"> </w:t>
+      </w:r>
+      <w:hyperlink r:id="rId106">
+        <w:r>
+          <w:rPr>
+            <w:rStyle w:val="Hyperlink"/>
+          </w:rPr>
+          <w:t xml:space="preserve">https://doi.org/10.3390/foods12132491</w:t>
+        </w:r>
+      </w:hyperlink>
+    </w:p>
+    <w:bookmarkEnd w:id="107"/>
+    <w:bookmarkStart w:id="109" w:name="ref-Caredda2024PortableNIR"/>
+    <w:p>
+      <w:pPr>
+        <w:pStyle w:val="Bibliografia"/>
+      </w:pPr>
+      <w:r>
+        <w:t xml:space="preserve">Caredda, M., Ciulu, M., Tilocca, F., Langasco, I., Núñez, O., Sentellas, S., Saurina, J., Pilo, M. I., Spano, N., Sanna, G., &amp; Mara, A. (2024). Portable NIR spectroscopy to simultaneously trace honey botanical and geographical origins and detect syrup adulteration.</w:t>
+      </w:r>
+      <w:r>
+        <w:t xml:space="preserve"> </w:t>
+      </w:r>
+      <w:r>
+        <w:rPr>
+          <w:i/>
+          <w:iCs/>
+        </w:rPr>
+        <w:t xml:space="preserve">Foods</w:t>
+      </w:r>
+      <w:r>
+        <w:t xml:space="preserve">,</w:t>
+      </w:r>
+      <w:r>
+        <w:t xml:space="preserve"> </w:t>
+      </w:r>
+      <w:r>
+        <w:rPr>
+          <w:i/>
+          <w:iCs/>
+        </w:rPr>
+        <w:t xml:space="preserve">13</w:t>
+      </w:r>
+      <w:r>
+        <w:t xml:space="preserve">(19), 3062.</w:t>
+      </w:r>
+      <w:r>
+        <w:t xml:space="preserve"> </w:t>
+      </w:r>
+      <w:hyperlink r:id="rId108">
+        <w:r>
+          <w:rPr>
+            <w:rStyle w:val="Hyperlink"/>
+          </w:rPr>
+          <w:t xml:space="preserve">https://doi.org/10.3390/foods13193062</w:t>
+        </w:r>
+      </w:hyperlink>
+    </w:p>
+    <w:bookmarkEnd w:id="109"/>
+    <w:bookmarkStart w:id="111" w:name="ref-Rocha2020NonLinear"/>
+    <w:p>
+      <w:pPr>
+        <w:pStyle w:val="Bibliografia"/>
+      </w:pPr>
+      <w:r>
+        <w:t xml:space="preserve">Carvalho Rocha, W. F. de, Prado, C. B. do, &amp; Blonder, N. (2020). Comparison of chemometric problems in food analysis using non-linear methods.</w:t>
+      </w:r>
+      <w:r>
+        <w:t xml:space="preserve"> </w:t>
+      </w:r>
+      <w:r>
+        <w:rPr>
+          <w:i/>
+          <w:iCs/>
+        </w:rPr>
+        <w:t xml:space="preserve">Molecules</w:t>
+      </w:r>
+      <w:r>
+        <w:t xml:space="preserve">,</w:t>
+      </w:r>
+      <w:r>
+        <w:t xml:space="preserve"> </w:t>
+      </w:r>
+      <w:r>
+        <w:rPr>
+          <w:i/>
+          <w:iCs/>
+        </w:rPr>
+        <w:t xml:space="preserve">25</w:t>
+      </w:r>
+      <w:r>
+        <w:t xml:space="preserve">(13), 3025.</w:t>
+      </w:r>
+      <w:r>
+        <w:t xml:space="preserve"> </w:t>
+      </w:r>
+      <w:hyperlink r:id="rId110">
+        <w:r>
+          <w:rPr>
+            <w:rStyle w:val="Hyperlink"/>
+          </w:rPr>
+          <w:t xml:space="preserve">https://doi.org/10.3390/molecules25133025</w:t>
+        </w:r>
+      </w:hyperlink>
+    </w:p>
+    <w:bookmarkEnd w:id="111"/>
+    <w:bookmarkStart w:id="113" w:name="ref-Casey2021"/>
+    <w:p>
+      <w:pPr>
+        <w:pStyle w:val="Bibliografia"/>
+      </w:pPr>
+      <w:r>
         <w:t xml:space="preserve">Casey, A., Davidson, E., Poon, M., Dong, H., &amp; Mendoza Quispe, D. L. (2021). A systematic review of natural language processing applied to radiology reports.</w:t>
       </w:r>
       <w:r>
@@ -5948,7 +6160,7 @@
       <w:r>
         <w:t xml:space="preserve"> </w:t>
       </w:r>
-      <w:hyperlink r:id="rId106">
+      <w:hyperlink r:id="rId112">
         <w:r>
           <w:rPr>
             <w:rStyle w:val="Hyperlink"/>
@@ -5957,8 +6169,8 @@
         </w:r>
       </w:hyperlink>
     </w:p>
-    <w:bookmarkEnd w:id="107"/>
-    <w:bookmarkStart w:id="109" w:name="ref-Chen2020"/>
+    <w:bookmarkEnd w:id="113"/>
+    <w:bookmarkStart w:id="115" w:name="ref-Chen2020"/>
     <w:p>
       <w:pPr>
         <w:pStyle w:val="Bibliografia"/>
@@ -5995,7 +6207,7 @@
       <w:r>
         <w:t xml:space="preserve"> </w:t>
       </w:r>
-      <w:hyperlink r:id="rId108">
+      <w:hyperlink r:id="rId114">
         <w:r>
           <w:rPr>
             <w:rStyle w:val="Hyperlink"/>
@@ -6004,8 +6216,8 @@
         </w:r>
       </w:hyperlink>
     </w:p>
-    <w:bookmarkEnd w:id="109"/>
-    <w:bookmarkStart w:id="111" w:name="ref-Chen2024"/>
+    <w:bookmarkEnd w:id="115"/>
+    <w:bookmarkStart w:id="117" w:name="ref-Chen2024"/>
     <w:p>
       <w:pPr>
         <w:pStyle w:val="Bibliografia"/>
@@ -6042,7 +6254,7 @@
       <w:r>
         <w:t xml:space="preserve"> </w:t>
       </w:r>
-      <w:hyperlink r:id="rId110">
+      <w:hyperlink r:id="rId116">
         <w:r>
           <w:rPr>
             <w:rStyle w:val="Hyperlink"/>
@@ -6051,8 +6263,8 @@
         </w:r>
       </w:hyperlink>
     </w:p>
-    <w:bookmarkEnd w:id="111"/>
-    <w:bookmarkStart w:id="113" w:name="ref-Cleveland1979"/>
+    <w:bookmarkEnd w:id="117"/>
+    <w:bookmarkStart w:id="119" w:name="ref-Cleveland1979"/>
     <w:p>
       <w:pPr>
         <w:pStyle w:val="Bibliografia"/>
@@ -6089,7 +6301,7 @@
       <w:r>
         <w:t xml:space="preserve"> </w:t>
       </w:r>
-      <w:hyperlink r:id="rId112">
+      <w:hyperlink r:id="rId118">
         <w:r>
           <w:rPr>
             <w:rStyle w:val="Hyperlink"/>
@@ -6098,8 +6310,8 @@
         </w:r>
       </w:hyperlink>
     </w:p>
-    <w:bookmarkEnd w:id="113"/>
-    <w:bookmarkStart w:id="115" w:name="ref-berna1886"/>
+    <w:bookmarkEnd w:id="119"/>
+    <w:bookmarkStart w:id="121" w:name="ref-berna1886"/>
     <w:p>
       <w:pPr>
         <w:pStyle w:val="Bibliografia"/>
@@ -6117,7 +6329,7 @@
       <w:r>
         <w:t xml:space="preserve"> </w:t>
       </w:r>
-      <w:hyperlink r:id="rId114">
+      <w:hyperlink r:id="rId120">
         <w:r>
           <w:rPr>
             <w:rStyle w:val="Hyperlink"/>
@@ -6126,8 +6338,8 @@
         </w:r>
       </w:hyperlink>
     </w:p>
-    <w:bookmarkEnd w:id="115"/>
-    <w:bookmarkStart w:id="117" w:name="ref-Cornelio2019VORACE"/>
+    <w:bookmarkEnd w:id="121"/>
+    <w:bookmarkStart w:id="123" w:name="ref-Cornelio2019VORACE"/>
     <w:p>
       <w:pPr>
         <w:pStyle w:val="Bibliografia"/>
@@ -6151,7 +6363,7 @@
       <w:r>
         <w:t xml:space="preserve"> </w:t>
       </w:r>
-      <w:hyperlink r:id="rId116">
+      <w:hyperlink r:id="rId122">
         <w:r>
           <w:rPr>
             <w:rStyle w:val="Hyperlink"/>
@@ -6160,8 +6372,8 @@
         </w:r>
       </w:hyperlink>
     </w:p>
-    <w:bookmarkEnd w:id="117"/>
-    <w:bookmarkStart w:id="119" w:name="ref-Csardi2006"/>
+    <w:bookmarkEnd w:id="123"/>
+    <w:bookmarkStart w:id="125" w:name="ref-Csardi2006"/>
     <w:p>
       <w:pPr>
         <w:pStyle w:val="Bibliografia"/>
@@ -6198,7 +6410,7 @@
       <w:r>
         <w:t xml:space="preserve"> </w:t>
       </w:r>
-      <w:hyperlink r:id="rId118">
+      <w:hyperlink r:id="rId124">
         <w:r>
           <w:rPr>
             <w:rStyle w:val="Hyperlink"/>
@@ -6207,8 +6419,8 @@
         </w:r>
       </w:hyperlink>
     </w:p>
-    <w:bookmarkEnd w:id="119"/>
-    <w:bookmarkStart w:id="121" w:name="ref-Effrosynidis2021"/>
+    <w:bookmarkEnd w:id="125"/>
+    <w:bookmarkStart w:id="127" w:name="ref-Effrosynidis2021"/>
     <w:p>
       <w:pPr>
         <w:pStyle w:val="Bibliografia"/>
@@ -6245,7 +6457,7 @@
       <w:r>
         <w:t xml:space="preserve"> </w:t>
       </w:r>
-      <w:hyperlink r:id="rId120">
+      <w:hyperlink r:id="rId126">
         <w:r>
           <w:rPr>
             <w:rStyle w:val="Hyperlink"/>
@@ -6254,13 +6466,60 @@
         </w:r>
       </w:hyperlink>
     </w:p>
-    <w:bookmarkEnd w:id="121"/>
-    <w:bookmarkStart w:id="123" w:name="ref-Feng2025"/>
+    <w:bookmarkEnd w:id="127"/>
+    <w:bookmarkStart w:id="129" w:name="ref-EU2012"/>
     <w:p>
       <w:pPr>
         <w:pStyle w:val="Bibliografia"/>
       </w:pPr>
       <w:r>
+        <w:t xml:space="preserve">European Union. (2012). Regulation (EU) no 1151/2012 of the european parliament and of the council of 21 november 2012 on quality schemes for agricultural products and foodstuffs.</w:t>
+      </w:r>
+      <w:r>
+        <w:t xml:space="preserve"> </w:t>
+      </w:r>
+      <w:r>
+        <w:rPr>
+          <w:i/>
+          <w:iCs/>
+        </w:rPr>
+        <w:t xml:space="preserve">Official Journal of the European Union</w:t>
+      </w:r>
+      <w:r>
+        <w:t xml:space="preserve">,</w:t>
+      </w:r>
+      <w:r>
+        <w:t xml:space="preserve"> </w:t>
+      </w:r>
+      <w:r>
+        <w:rPr>
+          <w:i/>
+          <w:iCs/>
+        </w:rPr>
+        <w:t xml:space="preserve">L 343</w:t>
+      </w:r>
+      <w:r>
+        <w:t xml:space="preserve">, 1–29.</w:t>
+      </w:r>
+      <w:r>
+        <w:t xml:space="preserve"> </w:t>
+      </w:r>
+      <w:hyperlink r:id="rId128">
+        <w:r>
+          <w:rPr>
+            <w:rStyle w:val="Hyperlink"/>
+          </w:rPr>
+          <w:t xml:space="preserve">http://data.europa.eu/eli/reg/2012/1151/oj</w:t>
+        </w:r>
+      </w:hyperlink>
+    </w:p>
+    <w:bookmarkEnd w:id="129"/>
+    <w:bookmarkStart w:id="131" w:name="ref-Feng2025"/>
+    <w:p>
+      <w:pPr>
+        <w:pStyle w:val="Bibliografia"/>
+      </w:pPr>
+      <w:r>
         <w:t xml:space="preserve">Feng, Y. et al.</w:t>
       </w:r>
       <w:r>
@@ -6282,7 +6541,7 @@
       <w:r>
         <w:t xml:space="preserve"> </w:t>
       </w:r>
-      <w:hyperlink r:id="rId122">
+      <w:hyperlink r:id="rId130">
         <w:r>
           <w:rPr>
             <w:rStyle w:val="Hyperlink"/>
@@ -6291,8 +6550,8 @@
         </w:r>
       </w:hyperlink>
     </w:p>
-    <w:bookmarkEnd w:id="123"/>
-    <w:bookmarkStart w:id="125" w:name="ref-Ferreira2007"/>
+    <w:bookmarkEnd w:id="131"/>
+    <w:bookmarkStart w:id="133" w:name="ref-Ferreira2007"/>
     <w:p>
       <w:pPr>
         <w:pStyle w:val="Bibliografia"/>
@@ -6332,7 +6591,7 @@
       <w:r>
         <w:t xml:space="preserve"> </w:t>
       </w:r>
-      <w:hyperlink r:id="rId124">
+      <w:hyperlink r:id="rId132">
         <w:r>
           <w:rPr>
             <w:rStyle w:val="Hyperlink"/>
@@ -6341,8 +6600,8 @@
         </w:r>
       </w:hyperlink>
     </w:p>
-    <w:bookmarkEnd w:id="125"/>
-    <w:bookmarkStart w:id="127" w:name="ref-Fonzo2015"/>
+    <w:bookmarkEnd w:id="133"/>
+    <w:bookmarkStart w:id="135" w:name="ref-Fonzo2015"/>
     <w:p>
       <w:pPr>
         <w:pStyle w:val="Bibliografia"/>
@@ -6366,7 +6625,7 @@
       <w:r>
         <w:t xml:space="preserve"> </w:t>
       </w:r>
-      <w:hyperlink r:id="rId126">
+      <w:hyperlink r:id="rId134">
         <w:r>
           <w:rPr>
             <w:rStyle w:val="Hyperlink"/>
@@ -6375,8 +6634,8 @@
         </w:r>
       </w:hyperlink>
     </w:p>
-    <w:bookmarkEnd w:id="127"/>
-    <w:bookmarkStart w:id="129" w:name="ref-Frigerio2024"/>
+    <w:bookmarkEnd w:id="135"/>
+    <w:bookmarkStart w:id="137" w:name="ref-Frigerio2024"/>
     <w:p>
       <w:pPr>
         <w:pStyle w:val="Bibliografia"/>
@@ -6413,7 +6672,7 @@
       <w:r>
         <w:t xml:space="preserve"> </w:t>
       </w:r>
-      <w:hyperlink r:id="rId128">
+      <w:hyperlink r:id="rId136">
         <w:r>
           <w:rPr>
             <w:rStyle w:val="Hyperlink"/>
@@ -6422,8 +6681,8 @@
         </w:r>
       </w:hyperlink>
     </w:p>
-    <w:bookmarkEnd w:id="129"/>
-    <w:bookmarkStart w:id="131" w:name="ref-Fu2023"/>
+    <w:bookmarkEnd w:id="137"/>
+    <w:bookmarkStart w:id="139" w:name="ref-Fu2023"/>
     <w:p>
       <w:pPr>
         <w:pStyle w:val="Bibliografia"/>
@@ -6460,7 +6719,7 @@
       <w:r>
         <w:t xml:space="preserve"> </w:t>
       </w:r>
-      <w:hyperlink r:id="rId130">
+      <w:hyperlink r:id="rId138">
         <w:r>
           <w:rPr>
             <w:rStyle w:val="Hyperlink"/>
@@ -6469,8 +6728,8 @@
         </w:r>
       </w:hyperlink>
     </w:p>
-    <w:bookmarkEnd w:id="131"/>
-    <w:bookmarkStart w:id="133" w:name="ref-Gazeli2020"/>
+    <w:bookmarkEnd w:id="139"/>
+    <w:bookmarkStart w:id="141" w:name="ref-Gazeli2020"/>
     <w:p>
       <w:pPr>
         <w:pStyle w:val="Bibliografia"/>
@@ -6507,7 +6766,7 @@
       <w:r>
         <w:t xml:space="preserve"> </w:t>
       </w:r>
-      <w:hyperlink r:id="rId132">
+      <w:hyperlink r:id="rId140">
         <w:r>
           <w:rPr>
             <w:rStyle w:val="Hyperlink"/>
@@ -6516,13 +6775,83 @@
         </w:r>
       </w:hyperlink>
     </w:p>
-    <w:bookmarkEnd w:id="133"/>
-    <w:bookmarkStart w:id="135" w:name="ref-GoncalvesMaduro2020"/>
+    <w:bookmarkEnd w:id="141"/>
+    <w:bookmarkStart w:id="143" w:name="ref-Gbashi2024FoodIntegrityAI"/>
     <w:p>
       <w:pPr>
         <w:pStyle w:val="Bibliografia"/>
       </w:pPr>
       <w:r>
+        <w:t xml:space="preserve">Gbashi, S., &amp; Njobeh, P. B. (2024). Enhancing food integrity through artificial intelligence and machine learning: A comprehensive review.</w:t>
+      </w:r>
+      <w:r>
+        <w:t xml:space="preserve"> </w:t>
+      </w:r>
+      <w:r>
+        <w:rPr>
+          <w:i/>
+          <w:iCs/>
+        </w:rPr>
+        <w:t xml:space="preserve">Applied Sciences</w:t>
+      </w:r>
+      <w:r>
+        <w:t xml:space="preserve">,</w:t>
+      </w:r>
+      <w:r>
+        <w:t xml:space="preserve"> </w:t>
+      </w:r>
+      <w:r>
+        <w:rPr>
+          <w:i/>
+          <w:iCs/>
+        </w:rPr>
+        <w:t xml:space="preserve">14</w:t>
+      </w:r>
+      <w:r>
+        <w:t xml:space="preserve">(8), 3421.</w:t>
+      </w:r>
+      <w:r>
+        <w:t xml:space="preserve"> </w:t>
+      </w:r>
+      <w:hyperlink r:id="rId142">
+        <w:r>
+          <w:rPr>
+            <w:rStyle w:val="Hyperlink"/>
+          </w:rPr>
+          <w:t xml:space="preserve">https://doi.org/10.3390/app14083421</w:t>
+        </w:r>
+      </w:hyperlink>
+    </w:p>
+    <w:bookmarkEnd w:id="143"/>
+    <w:bookmarkStart w:id="144" w:name="ref-Giovannucci2010"/>
+    <w:p>
+      <w:pPr>
+        <w:pStyle w:val="Bibliografia"/>
+      </w:pPr>
+      <w:r>
+        <w:t xml:space="preserve">Giovannucci, D., Josling, T., Kerr, W., O’Connor, B., &amp; Yeung, M. T. (2010).</w:t>
+      </w:r>
+      <w:r>
+        <w:t xml:space="preserve"> </w:t>
+      </w:r>
+      <w:r>
+        <w:rPr>
+          <w:i/>
+          <w:iCs/>
+        </w:rPr>
+        <w:t xml:space="preserve">Guide to geographical indications: Linking products and their origins</w:t>
+      </w:r>
+      <w:r>
+        <w:t xml:space="preserve">. International Trade Centre (ITC).</w:t>
+      </w:r>
+    </w:p>
+    <w:bookmarkEnd w:id="144"/>
+    <w:bookmarkStart w:id="146" w:name="ref-GoncalvesMaduro2020"/>
+    <w:p>
+      <w:pPr>
+        <w:pStyle w:val="Bibliografia"/>
+      </w:pPr>
+      <w:r>
         <w:t xml:space="preserve">Gonçalves-Maduro, L., Armindo, R. A., &amp; Turek, M. E. (2020). Soil water and fuel permeability of a cambisol in southern brazil and its spatial behavior: A case study.</w:t>
       </w:r>
       <w:r>
@@ -6554,7 +6883,7 @@
       <w:r>
         <w:t xml:space="preserve"> </w:t>
       </w:r>
-      <w:hyperlink r:id="rId134">
+      <w:hyperlink r:id="rId145">
         <w:r>
           <w:rPr>
             <w:rStyle w:val="Hyperlink"/>
@@ -6563,8 +6892,8 @@
         </w:r>
       </w:hyperlink>
     </w:p>
-    <w:bookmarkEnd w:id="135"/>
-    <w:bookmarkStart w:id="137" w:name="ref-Gong2023"/>
+    <w:bookmarkEnd w:id="146"/>
+    <w:bookmarkStart w:id="148" w:name="ref-Gong2023"/>
     <w:p>
       <w:pPr>
         <w:pStyle w:val="Bibliografia"/>
@@ -6601,7 +6930,7 @@
       <w:r>
         <w:t xml:space="preserve"> </w:t>
       </w:r>
-      <w:hyperlink r:id="rId136">
+      <w:hyperlink r:id="rId147">
         <w:r>
           <w:rPr>
             <w:rStyle w:val="Hyperlink"/>
@@ -6610,8 +6939,8 @@
         </w:r>
       </w:hyperlink>
     </w:p>
-    <w:bookmarkEnd w:id="137"/>
-    <w:bookmarkStart w:id="138" w:name="ref-Greenacre2017"/>
+    <w:bookmarkEnd w:id="148"/>
+    <w:bookmarkStart w:id="149" w:name="ref-Greenacre2017"/>
     <w:p>
       <w:pPr>
         <w:pStyle w:val="Bibliografia"/>
@@ -6636,8 +6965,8 @@
         <w:t xml:space="preserve">(3rd ed.). CRC Press.</w:t>
       </w:r>
     </w:p>
-    <w:bookmarkEnd w:id="138"/>
-    <w:bookmarkStart w:id="140" w:name="ref-Gupta2024"/>
+    <w:bookmarkEnd w:id="149"/>
+    <w:bookmarkStart w:id="151" w:name="ref-Gupta2024"/>
     <w:p>
       <w:pPr>
         <w:pStyle w:val="Bibliografia"/>
@@ -6674,7 +7003,7 @@
       <w:r>
         <w:t xml:space="preserve"> </w:t>
       </w:r>
-      <w:hyperlink r:id="rId139">
+      <w:hyperlink r:id="rId150">
         <w:r>
           <w:rPr>
             <w:rStyle w:val="Hyperlink"/>
@@ -6683,8 +7012,8 @@
         </w:r>
       </w:hyperlink>
     </w:p>
-    <w:bookmarkEnd w:id="140"/>
-    <w:bookmarkStart w:id="141" w:name="ref-Hair2010"/>
+    <w:bookmarkEnd w:id="151"/>
+    <w:bookmarkStart w:id="152" w:name="ref-Hair2010"/>
     <w:p>
       <w:pPr>
         <w:pStyle w:val="Bibliografia"/>
@@ -6706,8 +7035,8 @@
         <w:t xml:space="preserve">. Pearson.</w:t>
       </w:r>
     </w:p>
-    <w:bookmarkEnd w:id="141"/>
-    <w:bookmarkStart w:id="143" w:name="ref-He2024"/>
+    <w:bookmarkEnd w:id="152"/>
+    <w:bookmarkStart w:id="154" w:name="ref-He2024"/>
     <w:p>
       <w:pPr>
         <w:pStyle w:val="Bibliografia"/>
@@ -6744,7 +7073,7 @@
       <w:r>
         <w:t xml:space="preserve"> </w:t>
       </w:r>
-      <w:hyperlink r:id="rId142">
+      <w:hyperlink r:id="rId153">
         <w:r>
           <w:rPr>
             <w:rStyle w:val="Hyperlink"/>
@@ -6753,8 +7082,8 @@
         </w:r>
       </w:hyperlink>
     </w:p>
-    <w:bookmarkEnd w:id="143"/>
-    <w:bookmarkStart w:id="144" w:name="ref-hong2018"/>
+    <w:bookmarkEnd w:id="154"/>
+    <w:bookmarkStart w:id="155" w:name="ref-hong2018"/>
     <w:p>
       <w:pPr>
         <w:pStyle w:val="Bibliografia"/>
@@ -6792,8 +7121,8 @@
         <w:t xml:space="preserve">, 103452.</w:t>
       </w:r>
     </w:p>
-    <w:bookmarkEnd w:id="144"/>
-    <w:bookmarkStart w:id="146" w:name="ref-Hu2024"/>
+    <w:bookmarkEnd w:id="155"/>
+    <w:bookmarkStart w:id="157" w:name="ref-Hu2024"/>
     <w:p>
       <w:pPr>
         <w:pStyle w:val="Bibliografia"/>
@@ -6830,7 +7159,7 @@
       <w:r>
         <w:t xml:space="preserve"> </w:t>
       </w:r>
-      <w:hyperlink r:id="rId145">
+      <w:hyperlink r:id="rId156">
         <w:r>
           <w:rPr>
             <w:rStyle w:val="Hyperlink"/>
@@ -6839,8 +7168,8 @@
         </w:r>
       </w:hyperlink>
     </w:p>
-    <w:bookmarkEnd w:id="146"/>
-    <w:bookmarkStart w:id="147" w:name="ref-Huera-Lucero2025"/>
+    <w:bookmarkEnd w:id="157"/>
+    <w:bookmarkStart w:id="158" w:name="ref-Huera-Lucero2025"/>
     <w:p>
       <w:pPr>
         <w:pStyle w:val="Bibliografia"/>
@@ -6875,8 +7204,8 @@
         <w:t xml:space="preserve">(1), 78–95.</w:t>
       </w:r>
     </w:p>
-    <w:bookmarkEnd w:id="147"/>
-    <w:bookmarkStart w:id="149" w:name="ref-Iranzad2025"/>
+    <w:bookmarkEnd w:id="158"/>
+    <w:bookmarkStart w:id="160" w:name="ref-Iranzad2025"/>
     <w:p>
       <w:pPr>
         <w:pStyle w:val="Bibliografia"/>
@@ -6913,7 +7242,7 @@
       <w:r>
         <w:t xml:space="preserve"> </w:t>
       </w:r>
-      <w:hyperlink r:id="rId148">
+      <w:hyperlink r:id="rId159">
         <w:r>
           <w:rPr>
             <w:rStyle w:val="Hyperlink"/>
@@ -6922,13 +7251,47 @@
         </w:r>
       </w:hyperlink>
     </w:p>
-    <w:bookmarkEnd w:id="149"/>
-    <w:bookmarkStart w:id="151" w:name="ref-Jiang2025"/>
+    <w:bookmarkEnd w:id="160"/>
+    <w:bookmarkStart w:id="162" w:name="ref-Isangediok2022Fraud"/>
     <w:p>
       <w:pPr>
         <w:pStyle w:val="Bibliografia"/>
       </w:pPr>
       <w:r>
+        <w:t xml:space="preserve">Isangediok, M., &amp; Gajamannage, K. (2022). Fraud detection using optimized machine learning tools under imbalance classes.</w:t>
+      </w:r>
+      <w:r>
+        <w:t xml:space="preserve"> </w:t>
+      </w:r>
+      <w:r>
+        <w:rPr>
+          <w:i/>
+          <w:iCs/>
+        </w:rPr>
+        <w:t xml:space="preserve">arXiv Preprint arXiv:2209.01642</w:t>
+      </w:r>
+      <w:r>
+        <w:t xml:space="preserve">.</w:t>
+      </w:r>
+      <w:r>
+        <w:t xml:space="preserve"> </w:t>
+      </w:r>
+      <w:hyperlink r:id="rId161">
+        <w:r>
+          <w:rPr>
+            <w:rStyle w:val="Hyperlink"/>
+          </w:rPr>
+          <w:t xml:space="preserve">https://arxiv.org/pdf/2209.01642.pdf</w:t>
+        </w:r>
+      </w:hyperlink>
+    </w:p>
+    <w:bookmarkEnd w:id="162"/>
+    <w:bookmarkStart w:id="164" w:name="ref-Jiang2025"/>
+    <w:p>
+      <w:pPr>
+        <w:pStyle w:val="Bibliografia"/>
+      </w:pPr>
+      <w:r>
         <w:t xml:space="preserve">Jiang, T., Ding, J., Yuan, S., Cheng, Y., Guo, Y., Yu, H., &amp; Yao, W. (2025). Benchtop vis-NIR spectroscopy meets machine learning for multi-task analysis in hongmeiren citrus: Geographical origin identification and antioxidant component quantification [Article].</w:t>
       </w:r>
       <w:r>
@@ -6960,7 +7323,7 @@
       <w:r>
         <w:t xml:space="preserve"> </w:t>
       </w:r>
-      <w:hyperlink r:id="rId150">
+      <w:hyperlink r:id="rId163">
         <w:r>
           <w:rPr>
             <w:rStyle w:val="Hyperlink"/>
@@ -6969,8 +7332,8 @@
         </w:r>
       </w:hyperlink>
     </w:p>
-    <w:bookmarkEnd w:id="151"/>
-    <w:bookmarkStart w:id="153" w:name="ref-Kamilaris2018"/>
+    <w:bookmarkEnd w:id="164"/>
+    <w:bookmarkStart w:id="166" w:name="ref-Kamilaris2018"/>
     <w:p>
       <w:pPr>
         <w:pStyle w:val="Bibliografia"/>
@@ -7007,7 +7370,7 @@
       <w:r>
         <w:t xml:space="preserve"> </w:t>
       </w:r>
-      <w:hyperlink r:id="rId152">
+      <w:hyperlink r:id="rId165">
         <w:r>
           <w:rPr>
             <w:rStyle w:val="Hyperlink"/>
@@ -7016,8 +7379,8 @@
         </w:r>
       </w:hyperlink>
     </w:p>
-    <w:bookmarkEnd w:id="153"/>
-    <w:bookmarkStart w:id="154" w:name="ref-Kuhn2013"/>
+    <w:bookmarkEnd w:id="166"/>
+    <w:bookmarkStart w:id="167" w:name="ref-Kuhn2013"/>
     <w:p>
       <w:pPr>
         <w:pStyle w:val="Bibliografia"/>
@@ -7039,8 +7402,8 @@
         <w:t xml:space="preserve">. Springer.</w:t>
       </w:r>
     </w:p>
-    <w:bookmarkEnd w:id="154"/>
-    <w:bookmarkStart w:id="156" w:name="ref-Lavine2005"/>
+    <w:bookmarkEnd w:id="167"/>
+    <w:bookmarkStart w:id="169" w:name="ref-Lavine2005"/>
     <w:p>
       <w:pPr>
         <w:pStyle w:val="Bibliografia"/>
@@ -7067,7 +7430,7 @@
       <w:r>
         <w:t xml:space="preserve"> </w:t>
       </w:r>
-      <w:hyperlink r:id="rId155">
+      <w:hyperlink r:id="rId168">
         <w:r>
           <w:rPr>
             <w:rStyle w:val="Hyperlink"/>
@@ -7076,8 +7439,8 @@
         </w:r>
       </w:hyperlink>
     </w:p>
-    <w:bookmarkEnd w:id="156"/>
-    <w:bookmarkStart w:id="158" w:name="ref-Le2008"/>
+    <w:bookmarkEnd w:id="169"/>
+    <w:bookmarkStart w:id="171" w:name="ref-Le2008"/>
     <w:p>
       <w:pPr>
         <w:pStyle w:val="Bibliografia"/>
@@ -7114,7 +7477,7 @@
       <w:r>
         <w:t xml:space="preserve"> </w:t>
       </w:r>
-      <w:hyperlink r:id="rId157">
+      <w:hyperlink r:id="rId170">
         <w:r>
           <w:rPr>
             <w:rStyle w:val="Hyperlink"/>
@@ -7123,8 +7486,8 @@
         </w:r>
       </w:hyperlink>
     </w:p>
-    <w:bookmarkEnd w:id="158"/>
-    <w:bookmarkStart w:id="160" w:name="ref-Li2025review"/>
+    <w:bookmarkEnd w:id="171"/>
+    <w:bookmarkStart w:id="173" w:name="ref-Li2025review"/>
     <w:p>
       <w:pPr>
         <w:pStyle w:val="Bibliografia"/>
@@ -7148,7 +7511,7 @@
       <w:r>
         <w:t xml:space="preserve"> </w:t>
       </w:r>
-      <w:hyperlink r:id="rId159">
+      <w:hyperlink r:id="rId172">
         <w:r>
           <w:rPr>
             <w:rStyle w:val="Hyperlink"/>
@@ -7157,8 +7520,8 @@
         </w:r>
       </w:hyperlink>
     </w:p>
-    <w:bookmarkEnd w:id="160"/>
-    <w:bookmarkStart w:id="162" w:name="ref-Li2025"/>
+    <w:bookmarkEnd w:id="173"/>
+    <w:bookmarkStart w:id="175" w:name="ref-Li2025"/>
     <w:p>
       <w:pPr>
         <w:pStyle w:val="Bibliografia"/>
@@ -7195,7 +7558,7 @@
       <w:r>
         <w:t xml:space="preserve"> </w:t>
       </w:r>
-      <w:hyperlink r:id="rId161">
+      <w:hyperlink r:id="rId174">
         <w:r>
           <w:rPr>
             <w:rStyle w:val="Hyperlink"/>
@@ -7204,8 +7567,8 @@
         </w:r>
       </w:hyperlink>
     </w:p>
-    <w:bookmarkEnd w:id="162"/>
-    <w:bookmarkStart w:id="164" w:name="ref-Liakos2018"/>
+    <w:bookmarkEnd w:id="175"/>
+    <w:bookmarkStart w:id="177" w:name="ref-Liakos2018"/>
     <w:p>
       <w:pPr>
         <w:pStyle w:val="Bibliografia"/>
@@ -7242,7 +7605,7 @@
       <w:r>
         <w:t xml:space="preserve"> </w:t>
       </w:r>
-      <w:hyperlink r:id="rId163">
+      <w:hyperlink r:id="rId176">
         <w:r>
           <w:rPr>
             <w:rStyle w:val="Hyperlink"/>
@@ -7251,8 +7614,8 @@
         </w:r>
       </w:hyperlink>
     </w:p>
-    <w:bookmarkEnd w:id="164"/>
-    <w:bookmarkStart w:id="166" w:name="ref-Liu2025"/>
+    <w:bookmarkEnd w:id="177"/>
+    <w:bookmarkStart w:id="179" w:name="ref-Liu2025"/>
     <w:p>
       <w:pPr>
         <w:pStyle w:val="Bibliografia"/>
@@ -7289,7 +7652,7 @@
       <w:r>
         <w:t xml:space="preserve"> </w:t>
       </w:r>
-      <w:hyperlink r:id="rId165">
+      <w:hyperlink r:id="rId178">
         <w:r>
           <w:rPr>
             <w:rStyle w:val="Hyperlink"/>
@@ -7298,8 +7661,8 @@
         </w:r>
       </w:hyperlink>
     </w:p>
-    <w:bookmarkEnd w:id="166"/>
-    <w:bookmarkStart w:id="167" w:name="ref-Locatelli2008"/>
+    <w:bookmarkEnd w:id="179"/>
+    <w:bookmarkStart w:id="180" w:name="ref-Locatelli2008"/>
     <w:p>
       <w:pPr>
         <w:pStyle w:val="Bibliografia"/>
@@ -7321,8 +7684,8 @@
         <w:t xml:space="preserve">. Editora Juruá.</w:t>
       </w:r>
     </w:p>
-    <w:bookmarkEnd w:id="167"/>
-    <w:bookmarkStart w:id="169" w:name="ref-Lones2021"/>
+    <w:bookmarkEnd w:id="180"/>
+    <w:bookmarkStart w:id="182" w:name="ref-Lones2021"/>
     <w:p>
       <w:pPr>
         <w:pStyle w:val="Bibliografia"/>
@@ -7346,7 +7709,7 @@
       <w:r>
         <w:t xml:space="preserve"> </w:t>
       </w:r>
-      <w:hyperlink r:id="rId168">
+      <w:hyperlink r:id="rId181">
         <w:r>
           <w:rPr>
             <w:rStyle w:val="Hyperlink"/>
@@ -7355,8 +7718,8 @@
         </w:r>
       </w:hyperlink>
     </w:p>
-    <w:bookmarkEnd w:id="169"/>
-    <w:bookmarkStart w:id="171" w:name="ref-longo2021"/>
+    <w:bookmarkEnd w:id="182"/>
+    <w:bookmarkStart w:id="184" w:name="ref-longo2021"/>
     <w:p>
       <w:pPr>
         <w:pStyle w:val="Bibliografia"/>
@@ -7393,7 +7756,7 @@
       <w:r>
         <w:t xml:space="preserve"> </w:t>
       </w:r>
-      <w:hyperlink r:id="rId170">
+      <w:hyperlink r:id="rId183">
         <w:r>
           <w:rPr>
             <w:rStyle w:val="Hyperlink"/>
@@ -7402,8 +7765,8 @@
         </w:r>
       </w:hyperlink>
     </w:p>
-    <w:bookmarkEnd w:id="171"/>
-    <w:bookmarkStart w:id="172" w:name="ref-lotka1926"/>
+    <w:bookmarkEnd w:id="184"/>
+    <w:bookmarkStart w:id="185" w:name="ref-lotka1926"/>
     <w:p>
       <w:pPr>
         <w:pStyle w:val="Bibliografia"/>
@@ -7438,8 +7801,8 @@
         <w:t xml:space="preserve">(12), 317–323.</w:t>
       </w:r>
     </w:p>
-    <w:bookmarkEnd w:id="172"/>
-    <w:bookmarkStart w:id="174" w:name="ref-Loureiro2002"/>
+    <w:bookmarkEnd w:id="185"/>
+    <w:bookmarkStart w:id="187" w:name="ref-Loureiro2002"/>
     <w:p>
       <w:pPr>
         <w:pStyle w:val="Bibliografia"/>
@@ -7476,7 +7839,7 @@
       <w:r>
         <w:t xml:space="preserve"> </w:t>
       </w:r>
-      <w:hyperlink r:id="rId173">
+      <w:hyperlink r:id="rId186">
         <w:r>
           <w:rPr>
             <w:rStyle w:val="Hyperlink"/>
@@ -7485,8 +7848,8 @@
         </w:r>
       </w:hyperlink>
     </w:p>
-    <w:bookmarkEnd w:id="174"/>
-    <w:bookmarkStart w:id="176" w:name="ref-Loyal2022"/>
+    <w:bookmarkEnd w:id="187"/>
+    <w:bookmarkStart w:id="189" w:name="ref-Loyal2022"/>
     <w:p>
       <w:pPr>
         <w:pStyle w:val="Bibliografia"/>
@@ -7532,7 +7895,7 @@
       <w:r>
         <w:t xml:space="preserve"> </w:t>
       </w:r>
-      <w:hyperlink r:id="rId175">
+      <w:hyperlink r:id="rId188">
         <w:r>
           <w:rPr>
             <w:rStyle w:val="Hyperlink"/>
@@ -7541,8 +7904,8 @@
         </w:r>
       </w:hyperlink>
     </w:p>
-    <w:bookmarkEnd w:id="176"/>
-    <w:bookmarkStart w:id="178" w:name="ref-Luan2020"/>
+    <w:bookmarkEnd w:id="189"/>
+    <w:bookmarkStart w:id="191" w:name="ref-Luan2020"/>
     <w:p>
       <w:pPr>
         <w:pStyle w:val="Bibliografia"/>
@@ -7579,7 +7942,7 @@
       <w:r>
         <w:t xml:space="preserve"> </w:t>
       </w:r>
-      <w:hyperlink r:id="rId177">
+      <w:hyperlink r:id="rId190">
         <w:r>
           <w:rPr>
             <w:rStyle w:val="Hyperlink"/>
@@ -7588,8 +7951,8 @@
         </w:r>
       </w:hyperlink>
     </w:p>
-    <w:bookmarkEnd w:id="178"/>
-    <w:bookmarkStart w:id="180" w:name="ref-Lundberg2017"/>
+    <w:bookmarkEnd w:id="191"/>
+    <w:bookmarkStart w:id="193" w:name="ref-Lundberg2017"/>
     <w:p>
       <w:pPr>
         <w:pStyle w:val="Bibliografia"/>
@@ -7626,7 +7989,7 @@
       <w:r>
         <w:t xml:space="preserve"> </w:t>
       </w:r>
-      <w:hyperlink r:id="rId179">
+      <w:hyperlink r:id="rId192">
         <w:r>
           <w:rPr>
             <w:rStyle w:val="Hyperlink"/>
@@ -7635,8 +7998,8 @@
         </w:r>
       </w:hyperlink>
     </w:p>
-    <w:bookmarkEnd w:id="180"/>
-    <w:bookmarkStart w:id="181" w:name="ref-Malik2023"/>
+    <w:bookmarkEnd w:id="193"/>
+    <w:bookmarkStart w:id="194" w:name="ref-Malik2023"/>
     <w:p>
       <w:pPr>
         <w:pStyle w:val="Bibliografia"/>
@@ -7671,8 +8034,8 @@
         <w:t xml:space="preserve">(1), 45–58.</w:t>
       </w:r>
     </w:p>
-    <w:bookmarkEnd w:id="181"/>
-    <w:bookmarkStart w:id="183" w:name="ref-MAPA2020"/>
+    <w:bookmarkEnd w:id="194"/>
+    <w:bookmarkStart w:id="196" w:name="ref-MAPA2020"/>
     <w:p>
       <w:pPr>
         <w:pStyle w:val="Bibliografia"/>
@@ -7696,7 +8059,7 @@
       <w:r>
         <w:t xml:space="preserve"> </w:t>
       </w:r>
-      <w:hyperlink r:id="rId182">
+      <w:hyperlink r:id="rId195">
         <w:r>
           <w:rPr>
             <w:rStyle w:val="Hyperlink"/>
@@ -7705,8 +8068,8 @@
         </w:r>
       </w:hyperlink>
     </w:p>
-    <w:bookmarkEnd w:id="183"/>
-    <w:bookmarkStart w:id="184" w:name="ref-Mazzucato2013"/>
+    <w:bookmarkEnd w:id="196"/>
+    <w:bookmarkStart w:id="197" w:name="ref-Mazzucato2013"/>
     <w:p>
       <w:pPr>
         <w:pStyle w:val="Bibliografia"/>
@@ -7728,8 +8091,8 @@
         <w:t xml:space="preserve">. Anthem Press.</w:t>
       </w:r>
     </w:p>
-    <w:bookmarkEnd w:id="184"/>
-    <w:bookmarkStart w:id="186" w:name="ref-Meena2024"/>
+    <w:bookmarkEnd w:id="197"/>
+    <w:bookmarkStart w:id="199" w:name="ref-Meena2024"/>
     <w:p>
       <w:pPr>
         <w:pStyle w:val="Bibliografia"/>
@@ -7766,7 +8129,7 @@
       <w:r>
         <w:t xml:space="preserve"> </w:t>
       </w:r>
-      <w:hyperlink r:id="rId185">
+      <w:hyperlink r:id="rId198">
         <w:r>
           <w:rPr>
             <w:rStyle w:val="Hyperlink"/>
@@ -7775,8 +8138,8 @@
         </w:r>
       </w:hyperlink>
     </w:p>
-    <w:bookmarkEnd w:id="186"/>
-    <w:bookmarkStart w:id="188" w:name="ref-Milojevic2011"/>
+    <w:bookmarkEnd w:id="199"/>
+    <w:bookmarkStart w:id="201" w:name="ref-Milojevic2011"/>
     <w:p>
       <w:pPr>
         <w:pStyle w:val="Bibliografia"/>
@@ -7813,7 +8176,7 @@
       <w:r>
         <w:t xml:space="preserve"> </w:t>
       </w:r>
-      <w:hyperlink r:id="rId187">
+      <w:hyperlink r:id="rId200">
         <w:r>
           <w:rPr>
             <w:rStyle w:val="Hyperlink"/>
@@ -7822,8 +8185,8 @@
         </w:r>
       </w:hyperlink>
     </w:p>
-    <w:bookmarkEnd w:id="188"/>
-    <w:bookmarkStart w:id="190" w:name="ref-Mohammadi2024"/>
+    <w:bookmarkEnd w:id="201"/>
+    <w:bookmarkStart w:id="203" w:name="ref-Mohammadi2024"/>
     <w:p>
       <w:pPr>
         <w:pStyle w:val="Bibliografia"/>
@@ -7908,7 +8271,7 @@
       <w:r>
         <w:t xml:space="preserve"> </w:t>
       </w:r>
-      <w:hyperlink r:id="rId189">
+      <w:hyperlink r:id="rId202">
         <w:r>
           <w:rPr>
             <w:rStyle w:val="Hyperlink"/>
@@ -7917,8 +8280,8 @@
         </w:r>
       </w:hyperlink>
     </w:p>
-    <w:bookmarkEnd w:id="190"/>
-    <w:bookmarkStart w:id="191" w:name="ref-MUNN2018"/>
+    <w:bookmarkEnd w:id="203"/>
+    <w:bookmarkStart w:id="204" w:name="ref-MUNN2018"/>
     <w:p>
       <w:pPr>
         <w:pStyle w:val="Bibliografia"/>
@@ -7956,8 +8319,8 @@
         <w:t xml:space="preserve">(1), 143.</w:t>
       </w:r>
     </w:p>
-    <w:bookmarkEnd w:id="191"/>
-    <w:bookmarkStart w:id="193" w:name="ref-OforiBoateng2024"/>
+    <w:bookmarkEnd w:id="204"/>
+    <w:bookmarkStart w:id="206" w:name="ref-OforiBoateng2024"/>
     <w:p>
       <w:pPr>
         <w:pStyle w:val="Bibliografia"/>
@@ -7981,7 +8344,7 @@
       <w:r>
         <w:t xml:space="preserve"> </w:t>
       </w:r>
-      <w:hyperlink r:id="rId192">
+      <w:hyperlink r:id="rId205">
         <w:r>
           <w:rPr>
             <w:rStyle w:val="Hyperlink"/>
@@ -7990,8 +8353,8 @@
         </w:r>
       </w:hyperlink>
     </w:p>
-    <w:bookmarkEnd w:id="193"/>
-    <w:bookmarkStart w:id="195" w:name="ref-Oganesyants2024"/>
+    <w:bookmarkEnd w:id="206"/>
+    <w:bookmarkStart w:id="208" w:name="ref-Oganesyants2024"/>
     <w:p>
       <w:pPr>
         <w:pStyle w:val="Bibliografia"/>
@@ -8028,7 +8391,7 @@
       <w:r>
         <w:t xml:space="preserve"> </w:t>
       </w:r>
-      <w:hyperlink r:id="rId194">
+      <w:hyperlink r:id="rId207">
         <w:r>
           <w:rPr>
             <w:rStyle w:val="Hyperlink"/>
@@ -8037,8 +8400,8 @@
         </w:r>
       </w:hyperlink>
     </w:p>
-    <w:bookmarkEnd w:id="195"/>
-    <w:bookmarkStart w:id="197" w:name="ref-WIPO2003"/>
+    <w:bookmarkEnd w:id="208"/>
+    <w:bookmarkStart w:id="210" w:name="ref-WIPO2003"/>
     <w:p>
       <w:pPr>
         <w:pStyle w:val="Bibliografia"/>
@@ -8062,7 +8425,7 @@
       <w:r>
         <w:t xml:space="preserve"> </w:t>
       </w:r>
-      <w:hyperlink r:id="rId196">
+      <w:hyperlink r:id="rId209">
         <w:r>
           <w:rPr>
             <w:rStyle w:val="Hyperlink"/>
@@ -8071,8 +8434,8 @@
         </w:r>
       </w:hyperlink>
     </w:p>
-    <w:bookmarkEnd w:id="197"/>
-    <w:bookmarkStart w:id="198" w:name="ref-Ozaki2021"/>
+    <w:bookmarkEnd w:id="210"/>
+    <w:bookmarkStart w:id="211" w:name="ref-Ozaki2021"/>
     <w:p>
       <w:pPr>
         <w:pStyle w:val="Bibliografia"/>
@@ -8094,8 +8457,8 @@
         <w:t xml:space="preserve">.</w:t>
       </w:r>
     </w:p>
-    <w:bookmarkEnd w:id="198"/>
-    <w:bookmarkStart w:id="200" w:name="ref-Peng2025"/>
+    <w:bookmarkEnd w:id="211"/>
+    <w:bookmarkStart w:id="213" w:name="ref-Peng2025"/>
     <w:p>
       <w:pPr>
         <w:pStyle w:val="Bibliografia"/>
@@ -8144,7 +8507,7 @@
       <w:r>
         <w:t xml:space="preserve"> </w:t>
       </w:r>
-      <w:hyperlink r:id="rId199">
+      <w:hyperlink r:id="rId212">
         <w:r>
           <w:rPr>
             <w:rStyle w:val="Hyperlink"/>
@@ -8153,8 +8516,8 @@
         </w:r>
       </w:hyperlink>
     </w:p>
-    <w:bookmarkEnd w:id="200"/>
-    <w:bookmarkStart w:id="201" w:name="ref-pluye2009"/>
+    <w:bookmarkEnd w:id="213"/>
+    <w:bookmarkStart w:id="214" w:name="ref-pluye2009"/>
     <w:p>
       <w:pPr>
         <w:pStyle w:val="Bibliografia"/>
@@ -8189,13 +8552,60 @@
         <w:t xml:space="preserve">(4), 529–546.</w:t>
       </w:r>
     </w:p>
-    <w:bookmarkEnd w:id="201"/>
-    <w:bookmarkStart w:id="203" w:name="ref-Qi2021"/>
+    <w:bookmarkEnd w:id="214"/>
+    <w:bookmarkStart w:id="216" w:name="ref-Qamar2023DeepLearning"/>
     <w:p>
       <w:pPr>
         <w:pStyle w:val="Bibliografia"/>
       </w:pPr>
       <w:r>
+        <w:t xml:space="preserve">Qamar, T., &amp; Bawany, N. Z. (2023). Understanding the black-box: Towards interpretable and reliable deep learning models.</w:t>
+      </w:r>
+      <w:r>
+        <w:t xml:space="preserve"> </w:t>
+      </w:r>
+      <w:r>
+        <w:rPr>
+          <w:i/>
+          <w:iCs/>
+        </w:rPr>
+        <w:t xml:space="preserve">PeerJ Computer Science</w:t>
+      </w:r>
+      <w:r>
+        <w:t xml:space="preserve">,</w:t>
+      </w:r>
+      <w:r>
+        <w:t xml:space="preserve"> </w:t>
+      </w:r>
+      <w:r>
+        <w:rPr>
+          <w:i/>
+          <w:iCs/>
+        </w:rPr>
+        <w:t xml:space="preserve">9</w:t>
+      </w:r>
+      <w:r>
+        <w:t xml:space="preserve">, e1629.</w:t>
+      </w:r>
+      <w:r>
+        <w:t xml:space="preserve"> </w:t>
+      </w:r>
+      <w:hyperlink r:id="rId215">
+        <w:r>
+          <w:rPr>
+            <w:rStyle w:val="Hyperlink"/>
+          </w:rPr>
+          <w:t xml:space="preserve">https://doi.org/10.7717/peerj-cs.1629</w:t>
+        </w:r>
+      </w:hyperlink>
+    </w:p>
+    <w:bookmarkEnd w:id="216"/>
+    <w:bookmarkStart w:id="218" w:name="ref-Qi2021"/>
+    <w:p>
+      <w:pPr>
+        <w:pStyle w:val="Bibliografia"/>
+      </w:pPr>
+      <w:r>
         <w:t xml:space="preserve">Qi, J., Li, Y., Zhang, C., Wang, C., Wang, J., Guo, W., &amp; Wang, S. (2021). Geographic origin discrimination of pork from different chinese regions using mineral elements analysis assisted by machine learning techniques.</w:t>
       </w:r>
       <w:r>
@@ -8227,7 +8637,7 @@
       <w:r>
         <w:t xml:space="preserve"> </w:t>
       </w:r>
-      <w:hyperlink r:id="rId202">
+      <w:hyperlink r:id="rId217">
         <w:r>
           <w:rPr>
             <w:rStyle w:val="Hyperlink"/>
@@ -8236,8 +8646,8 @@
         </w:r>
       </w:hyperlink>
     </w:p>
-    <w:bookmarkEnd w:id="203"/>
-    <w:bookmarkStart w:id="205" w:name="ref-Ramos2025"/>
+    <w:bookmarkEnd w:id="218"/>
+    <w:bookmarkStart w:id="220" w:name="ref-Ramos2025"/>
     <w:p>
       <w:pPr>
         <w:pStyle w:val="Bibliografia"/>
@@ -8274,7 +8684,7 @@
       <w:r>
         <w:t xml:space="preserve"> </w:t>
       </w:r>
-      <w:hyperlink r:id="rId204">
+      <w:hyperlink r:id="rId219">
         <w:r>
           <w:rPr>
             <w:rStyle w:val="Hyperlink"/>
@@ -8283,8 +8693,8 @@
         </w:r>
       </w:hyperlink>
     </w:p>
-    <w:bookmarkEnd w:id="205"/>
-    <w:bookmarkStart w:id="207" w:name="ref-rana2023"/>
+    <w:bookmarkEnd w:id="220"/>
+    <w:bookmarkStart w:id="222" w:name="ref-rana2023"/>
     <w:p>
       <w:pPr>
         <w:pStyle w:val="Bibliografia"/>
@@ -8321,7 +8731,7 @@
       <w:r>
         <w:t xml:space="preserve"> </w:t>
       </w:r>
-      <w:hyperlink r:id="rId206">
+      <w:hyperlink r:id="rId221">
         <w:r>
           <w:rPr>
             <w:rStyle w:val="Hyperlink"/>
@@ -8330,8 +8740,8 @@
         </w:r>
       </w:hyperlink>
     </w:p>
-    <w:bookmarkEnd w:id="207"/>
-    <w:bookmarkStart w:id="209" w:name="ref-Ratnasekhar2025"/>
+    <w:bookmarkEnd w:id="222"/>
+    <w:bookmarkStart w:id="224" w:name="ref-Ratnasekhar2025"/>
     <w:p>
       <w:pPr>
         <w:pStyle w:val="Bibliografia"/>
@@ -8383,7 +8793,7 @@
       <w:r>
         <w:t xml:space="preserve"> </w:t>
       </w:r>
-      <w:hyperlink r:id="rId208">
+      <w:hyperlink r:id="rId223">
         <w:r>
           <w:rPr>
             <w:rStyle w:val="Hyperlink"/>
@@ -8392,8 +8802,8 @@
         </w:r>
       </w:hyperlink>
     </w:p>
-    <w:bookmarkEnd w:id="209"/>
-    <w:bookmarkStart w:id="211" w:name="ref-Rebiai2022"/>
+    <w:bookmarkEnd w:id="224"/>
+    <w:bookmarkStart w:id="226" w:name="ref-Rebiai2022"/>
     <w:p>
       <w:pPr>
         <w:pStyle w:val="Bibliografia"/>
@@ -8430,7 +8840,7 @@
       <w:r>
         <w:t xml:space="preserve"> </w:t>
       </w:r>
-      <w:hyperlink r:id="rId210">
+      <w:hyperlink r:id="rId225">
         <w:r>
           <w:rPr>
             <w:rStyle w:val="Hyperlink"/>
@@ -8439,8 +8849,8 @@
         </w:r>
       </w:hyperlink>
     </w:p>
-    <w:bookmarkEnd w:id="211"/>
-    <w:bookmarkStart w:id="213" w:name="ref-Resce2022"/>
+    <w:bookmarkEnd w:id="226"/>
+    <w:bookmarkStart w:id="228" w:name="ref-Resce2022"/>
     <w:p>
       <w:pPr>
         <w:pStyle w:val="Bibliografia"/>
@@ -8477,7 +8887,7 @@
       <w:r>
         <w:t xml:space="preserve"> </w:t>
       </w:r>
-      <w:hyperlink r:id="rId212">
+      <w:hyperlink r:id="rId227">
         <w:r>
           <w:rPr>
             <w:rStyle w:val="Hyperlink"/>
@@ -8486,8 +8896,8 @@
         </w:r>
       </w:hyperlink>
     </w:p>
-    <w:bookmarkEnd w:id="213"/>
-    <w:bookmarkStart w:id="215" w:name="ref-rodrigues2022"/>
+    <w:bookmarkEnd w:id="228"/>
+    <w:bookmarkStart w:id="230" w:name="ref-rodrigues2022"/>
     <w:p>
       <w:pPr>
         <w:pStyle w:val="Bibliografia"/>
@@ -8524,7 +8934,7 @@
       <w:r>
         <w:t xml:space="preserve"> </w:t>
       </w:r>
-      <w:hyperlink r:id="rId214">
+      <w:hyperlink r:id="rId229">
         <w:r>
           <w:rPr>
             <w:rStyle w:val="Hyperlink"/>
@@ -8533,8 +8943,8 @@
         </w:r>
       </w:hyperlink>
     </w:p>
-    <w:bookmarkEnd w:id="215"/>
-    <w:bookmarkStart w:id="217" w:name="ref-Rudin2019"/>
+    <w:bookmarkEnd w:id="230"/>
+    <w:bookmarkStart w:id="232" w:name="ref-Rudin2019"/>
     <w:p>
       <w:pPr>
         <w:pStyle w:val="Bibliografia"/>
@@ -8558,7 +8968,7 @@
       <w:r>
         <w:t xml:space="preserve"> </w:t>
       </w:r>
-      <w:hyperlink r:id="rId216">
+      <w:hyperlink r:id="rId231">
         <w:r>
           <w:rPr>
             <w:rStyle w:val="Hyperlink"/>
@@ -8567,8 +8977,8 @@
         </w:r>
       </w:hyperlink>
     </w:p>
-    <w:bookmarkEnd w:id="217"/>
-    <w:bookmarkStart w:id="218" w:name="ref-SAATY1991"/>
+    <w:bookmarkEnd w:id="232"/>
+    <w:bookmarkStart w:id="233" w:name="ref-SAATY1991"/>
     <w:p>
       <w:pPr>
         <w:pStyle w:val="Bibliografia"/>
@@ -8590,8 +9000,8 @@
         <w:t xml:space="preserve">. McGraw-Hill.</w:t>
       </w:r>
     </w:p>
-    <w:bookmarkEnd w:id="218"/>
-    <w:bookmarkStart w:id="219" w:name="ref-Salam2021"/>
+    <w:bookmarkEnd w:id="233"/>
+    <w:bookmarkStart w:id="234" w:name="ref-Salam2021"/>
     <w:p>
       <w:pPr>
         <w:pStyle w:val="Bibliografia"/>
@@ -8629,8 +9039,8 @@
         <w:t xml:space="preserve">(6), 95–112.</w:t>
       </w:r>
     </w:p>
-    <w:bookmarkEnd w:id="219"/>
-    <w:bookmarkStart w:id="221" w:name="ref-Santoma2025"/>
+    <w:bookmarkEnd w:id="234"/>
+    <w:bookmarkStart w:id="236" w:name="ref-Santoma2025"/>
     <w:p>
       <w:pPr>
         <w:pStyle w:val="Bibliografia"/>
@@ -8667,7 +9077,7 @@
       <w:r>
         <w:t xml:space="preserve"> </w:t>
       </w:r>
-      <w:hyperlink r:id="rId220">
+      <w:hyperlink r:id="rId235">
         <w:r>
           <w:rPr>
             <w:rStyle w:val="Hyperlink"/>
@@ -8676,8 +9086,8 @@
         </w:r>
       </w:hyperlink>
     </w:p>
-    <w:bookmarkEnd w:id="221"/>
-    <w:bookmarkStart w:id="223" w:name="ref-Santos2018"/>
+    <w:bookmarkEnd w:id="236"/>
+    <w:bookmarkStart w:id="238" w:name="ref-Santos2018"/>
     <w:p>
       <w:pPr>
         <w:pStyle w:val="Bibliografia"/>
@@ -8704,7 +9114,7 @@
       <w:r>
         <w:t xml:space="preserve"> </w:t>
       </w:r>
-      <w:hyperlink r:id="rId222">
+      <w:hyperlink r:id="rId237">
         <w:r>
           <w:rPr>
             <w:rStyle w:val="Hyperlink"/>
@@ -8713,8 +9123,8 @@
         </w:r>
       </w:hyperlink>
     </w:p>
-    <w:bookmarkEnd w:id="223"/>
-    <w:bookmarkStart w:id="225" w:name="ref-SantosJC2019"/>
+    <w:bookmarkEnd w:id="238"/>
+    <w:bookmarkStart w:id="240" w:name="ref-SantosJC2019"/>
     <w:p>
       <w:pPr>
         <w:pStyle w:val="Bibliografia"/>
@@ -8751,7 +9161,7 @@
       <w:r>
         <w:t xml:space="preserve"> </w:t>
       </w:r>
-      <w:hyperlink r:id="rId224">
+      <w:hyperlink r:id="rId239">
         <w:r>
           <w:rPr>
             <w:rStyle w:val="Hyperlink"/>
@@ -8760,8 +9170,8 @@
         </w:r>
       </w:hyperlink>
     </w:p>
-    <w:bookmarkEnd w:id="225"/>
-    <w:bookmarkStart w:id="227" w:name="ref-Schoch2020"/>
+    <w:bookmarkEnd w:id="240"/>
+    <w:bookmarkStart w:id="242" w:name="ref-Schoch2020"/>
     <w:p>
       <w:pPr>
         <w:pStyle w:val="Bibliografia"/>
@@ -8798,7 +9208,7 @@
       <w:r>
         <w:t xml:space="preserve"> </w:t>
       </w:r>
-      <w:hyperlink r:id="rId226">
+      <w:hyperlink r:id="rId241">
         <w:r>
           <w:rPr>
             <w:rStyle w:val="Hyperlink"/>
@@ -8807,8 +9217,8 @@
         </w:r>
       </w:hyperlink>
     </w:p>
-    <w:bookmarkEnd w:id="227"/>
-    <w:bookmarkStart w:id="229" w:name="ref-Shah2019"/>
+    <w:bookmarkEnd w:id="242"/>
+    <w:bookmarkStart w:id="244" w:name="ref-Shah2019"/>
     <w:p>
       <w:pPr>
         <w:pStyle w:val="Bibliografia"/>
@@ -8845,7 +9255,7 @@
       <w:r>
         <w:t xml:space="preserve"> </w:t>
       </w:r>
-      <w:hyperlink r:id="rId228">
+      <w:hyperlink r:id="rId243">
         <w:r>
           <w:rPr>
             <w:rStyle w:val="Hyperlink"/>
@@ -8854,8 +9264,8 @@
         </w:r>
       </w:hyperlink>
     </w:p>
-    <w:bookmarkEnd w:id="229"/>
-    <w:bookmarkStart w:id="231" w:name="ref-shrout1979"/>
+    <w:bookmarkEnd w:id="244"/>
+    <w:bookmarkStart w:id="246" w:name="ref-shrout1979"/>
     <w:p>
       <w:pPr>
         <w:pStyle w:val="Bibliografia"/>
@@ -8892,7 +9302,7 @@
       <w:r>
         <w:t xml:space="preserve"> </w:t>
       </w:r>
-      <w:hyperlink r:id="rId230">
+      <w:hyperlink r:id="rId245">
         <w:r>
           <w:rPr>
             <w:rStyle w:val="Hyperlink"/>
@@ -8901,8 +9311,8 @@
         </w:r>
       </w:hyperlink>
     </w:p>
-    <w:bookmarkEnd w:id="231"/>
-    <w:bookmarkStart w:id="233" w:name="ref-Shuai2022"/>
+    <w:bookmarkEnd w:id="246"/>
+    <w:bookmarkStart w:id="248" w:name="ref-Shuai2022"/>
     <w:p>
       <w:pPr>
         <w:pStyle w:val="Bibliografia"/>
@@ -8939,7 +9349,7 @@
       <w:r>
         <w:t xml:space="preserve"> </w:t>
       </w:r>
-      <w:hyperlink r:id="rId232">
+      <w:hyperlink r:id="rId247">
         <w:r>
           <w:rPr>
             <w:rStyle w:val="Hyperlink"/>
@@ -8948,8 +9358,8 @@
         </w:r>
       </w:hyperlink>
     </w:p>
-    <w:bookmarkEnd w:id="233"/>
-    <w:bookmarkStart w:id="235" w:name="ref-Spearman1904"/>
+    <w:bookmarkEnd w:id="248"/>
+    <w:bookmarkStart w:id="250" w:name="ref-Spearman1904"/>
     <w:p>
       <w:pPr>
         <w:pStyle w:val="Bibliografia"/>
@@ -8986,7 +9396,7 @@
       <w:r>
         <w:t xml:space="preserve"> </w:t>
       </w:r>
-      <w:hyperlink r:id="rId234">
+      <w:hyperlink r:id="rId249">
         <w:r>
           <w:rPr>
             <w:rStyle w:val="Hyperlink"/>
@@ -8995,8 +9405,8 @@
         </w:r>
       </w:hyperlink>
     </w:p>
-    <w:bookmarkEnd w:id="235"/>
-    <w:bookmarkStart w:id="236" w:name="ref-streiner2008health"/>
+    <w:bookmarkEnd w:id="250"/>
+    <w:bookmarkStart w:id="251" w:name="ref-streiner2008health"/>
     <w:p>
       <w:pPr>
         <w:pStyle w:val="Bibliografia"/>
@@ -9021,8 +9431,8 @@
         <w:t xml:space="preserve">(4th ed.). Oxford University Press.</w:t>
       </w:r>
     </w:p>
-    <w:bookmarkEnd w:id="236"/>
-    <w:bookmarkStart w:id="238" w:name="ref-Suh2007"/>
+    <w:bookmarkEnd w:id="251"/>
+    <w:bookmarkStart w:id="253" w:name="ref-Suh2007"/>
     <w:p>
       <w:pPr>
         <w:pStyle w:val="Bibliografia"/>
@@ -9059,7 +9469,7 @@
       <w:r>
         <w:t xml:space="preserve"> </w:t>
       </w:r>
-      <w:hyperlink r:id="rId237">
+      <w:hyperlink r:id="rId252">
         <w:r>
           <w:rPr>
             <w:rStyle w:val="Hyperlink"/>
@@ -9068,8 +9478,8 @@
         </w:r>
       </w:hyperlink>
     </w:p>
-    <w:bookmarkEnd w:id="238"/>
-    <w:bookmarkStart w:id="239" w:name="ref-Sun2023"/>
+    <w:bookmarkEnd w:id="253"/>
+    <w:bookmarkStart w:id="254" w:name="ref-Sun2023"/>
     <w:p>
       <w:pPr>
         <w:pStyle w:val="Bibliografia"/>
@@ -9091,8 +9501,8 @@
         <w:t xml:space="preserve">.</w:t>
       </w:r>
     </w:p>
-    <w:bookmarkEnd w:id="239"/>
-    <w:bookmarkStart w:id="240" w:name="ref-Likert3vs5_2025"/>
+    <w:bookmarkEnd w:id="254"/>
+    <w:bookmarkStart w:id="255" w:name="ref-Likert3vs5_2025"/>
     <w:p>
       <w:pPr>
         <w:pStyle w:val="Bibliografia"/>
@@ -9114,8 +9524,8 @@
         <w:t xml:space="preserve">.</w:t>
       </w:r>
     </w:p>
-    <w:bookmarkEnd w:id="240"/>
-    <w:bookmarkStart w:id="242" w:name="ref-RCoreTeam2024"/>
+    <w:bookmarkEnd w:id="255"/>
+    <w:bookmarkStart w:id="257" w:name="ref-RCoreTeam2024"/>
     <w:p>
       <w:pPr>
         <w:pStyle w:val="Bibliografia"/>
@@ -9139,7 +9549,7 @@
       <w:r>
         <w:t xml:space="preserve"> </w:t>
       </w:r>
-      <w:hyperlink r:id="rId241">
+      <w:hyperlink r:id="rId256">
         <w:r>
           <w:rPr>
             <w:rStyle w:val="Hyperlink"/>
@@ -9148,8 +9558,8 @@
         </w:r>
       </w:hyperlink>
     </w:p>
-    <w:bookmarkEnd w:id="242"/>
-    <w:bookmarkStart w:id="244" w:name="ref-RStudioTeam2023"/>
+    <w:bookmarkEnd w:id="257"/>
+    <w:bookmarkStart w:id="259" w:name="ref-RStudioTeam2023"/>
     <w:p>
       <w:pPr>
         <w:pStyle w:val="Bibliografia"/>
@@ -9173,7 +9583,7 @@
       <w:r>
         <w:t xml:space="preserve"> </w:t>
       </w:r>
-      <w:hyperlink r:id="rId243">
+      <w:hyperlink r:id="rId258">
         <w:r>
           <w:rPr>
             <w:rStyle w:val="Hyperlink"/>
@@ -9182,8 +9592,8 @@
         </w:r>
       </w:hyperlink>
     </w:p>
-    <w:bookmarkEnd w:id="244"/>
-    <w:bookmarkStart w:id="245" w:name="ref-Todeschini2015"/>
+    <w:bookmarkEnd w:id="259"/>
+    <w:bookmarkStart w:id="260" w:name="ref-Todeschini2015"/>
     <w:p>
       <w:pPr>
         <w:pStyle w:val="Bibliografia"/>
@@ -9205,8 +9615,8 @@
         <w:t xml:space="preserve">.</w:t>
       </w:r>
     </w:p>
-    <w:bookmarkEnd w:id="245"/>
-    <w:bookmarkStart w:id="246" w:name="ref-tranfield2003"/>
+    <w:bookmarkEnd w:id="260"/>
+    <w:bookmarkStart w:id="261" w:name="ref-tranfield2003"/>
     <w:p>
       <w:pPr>
         <w:pStyle w:val="Bibliografia"/>
@@ -9241,8 +9651,8 @@
         <w:t xml:space="preserve">(3), 207–222.</w:t>
       </w:r>
     </w:p>
-    <w:bookmarkEnd w:id="246"/>
-    <w:bookmarkStart w:id="247" w:name="ref-tricco2018"/>
+    <w:bookmarkEnd w:id="261"/>
+    <w:bookmarkStart w:id="262" w:name="ref-tricco2018"/>
     <w:p>
       <w:pPr>
         <w:pStyle w:val="Bibliografia"/>
@@ -9280,8 +9690,8 @@
         <w:t xml:space="preserve">(7), 467–473.</w:t>
       </w:r>
     </w:p>
-    <w:bookmarkEnd w:id="247"/>
-    <w:bookmarkStart w:id="249" w:name="ref-Tricco2018"/>
+    <w:bookmarkEnd w:id="262"/>
+    <w:bookmarkStart w:id="264" w:name="ref-Tricco2018"/>
     <w:p>
       <w:pPr>
         <w:pStyle w:val="Bibliografia"/>
@@ -9321,7 +9731,7 @@
       <w:r>
         <w:t xml:space="preserve"> </w:t>
       </w:r>
-      <w:hyperlink r:id="rId248">
+      <w:hyperlink r:id="rId263">
         <w:r>
           <w:rPr>
             <w:rStyle w:val="Hyperlink"/>
@@ -9330,8 +9740,8 @@
         </w:r>
       </w:hyperlink>
     </w:p>
-    <w:bookmarkEnd w:id="249"/>
-    <w:bookmarkStart w:id="251" w:name="ref-EUCommission2019"/>
+    <w:bookmarkEnd w:id="264"/>
+    <w:bookmarkStart w:id="266" w:name="ref-EUCommission2019"/>
     <w:p>
       <w:pPr>
         <w:pStyle w:val="Bibliografia"/>
@@ -9355,7 +9765,7 @@
       <w:r>
         <w:t xml:space="preserve"> </w:t>
       </w:r>
-      <w:hyperlink r:id="rId250">
+      <w:hyperlink r:id="rId265">
         <w:r>
           <w:rPr>
             <w:rStyle w:val="Hyperlink"/>
@@ -9364,13 +9774,36 @@
         </w:r>
       </w:hyperlink>
     </w:p>
-    <w:bookmarkEnd w:id="251"/>
-    <w:bookmarkStart w:id="253" w:name="ref-VazquezFontes2010"/>
+    <w:bookmarkEnd w:id="266"/>
+    <w:bookmarkStart w:id="267" w:name="ref-Vandecandelaere2009"/>
     <w:p>
       <w:pPr>
         <w:pStyle w:val="Bibliografia"/>
       </w:pPr>
       <w:r>
+        <w:t xml:space="preserve">Vandecandelaere, E., Arfini, F., Belletti, G., &amp; Marescotti, A. (2009).</w:t>
+      </w:r>
+      <w:r>
+        <w:t xml:space="preserve"> </w:t>
+      </w:r>
+      <w:r>
+        <w:rPr>
+          <w:i/>
+          <w:iCs/>
+        </w:rPr>
+        <w:t xml:space="preserve">Linking people, places and products: A guide for promoting quality linked to geographical origin and sustainable geographical indications</w:t>
+      </w:r>
+      <w:r>
+        <w:t xml:space="preserve">. FAO; SINER-GI.</w:t>
+      </w:r>
+    </w:p>
+    <w:bookmarkEnd w:id="267"/>
+    <w:bookmarkStart w:id="269" w:name="ref-VazquezFontes2010"/>
+    <w:p>
+      <w:pPr>
+        <w:pStyle w:val="Bibliografia"/>
+      </w:pPr>
+      <w:r>
         <w:t xml:space="preserve">Vázquez‐Fontes, C., Sanchez‐Vera, E., &amp; Castelán‐Ortega, O. (2010). Microbiological quality of artisan-made mexican botanero cheese in the central highlands.</w:t>
       </w:r>
       <w:r>
@@ -9402,7 +9835,7 @@
       <w:r>
         <w:t xml:space="preserve"> </w:t>
       </w:r>
-      <w:hyperlink r:id="rId252">
+      <w:hyperlink r:id="rId268">
         <w:r>
           <w:rPr>
             <w:rStyle w:val="Hyperlink"/>
@@ -9411,8 +9844,8 @@
         </w:r>
       </w:hyperlink>
     </w:p>
-    <w:bookmarkEnd w:id="253"/>
-    <w:bookmarkStart w:id="255" w:name="ref-Wang2013"/>
+    <w:bookmarkEnd w:id="269"/>
+    <w:bookmarkStart w:id="271" w:name="ref-Wang2013"/>
     <w:p>
       <w:pPr>
         <w:pStyle w:val="Bibliografia"/>
@@ -9449,7 +9882,7 @@
       <w:r>
         <w:t xml:space="preserve"> </w:t>
       </w:r>
-      <w:hyperlink r:id="rId254">
+      <w:hyperlink r:id="rId270">
         <w:r>
           <w:rPr>
             <w:rStyle w:val="Hyperlink"/>
@@ -9458,8 +9891,8 @@
         </w:r>
       </w:hyperlink>
     </w:p>
-    <w:bookmarkEnd w:id="255"/>
-    <w:bookmarkStart w:id="257" w:name="ref-Wang20218065"/>
+    <w:bookmarkEnd w:id="271"/>
+    <w:bookmarkStart w:id="273" w:name="ref-Wang20218065"/>
     <w:p>
       <w:pPr>
         <w:pStyle w:val="Bibliografia"/>
@@ -9496,7 +9929,7 @@
       <w:r>
         <w:t xml:space="preserve"> </w:t>
       </w:r>
-      <w:hyperlink r:id="rId256">
+      <w:hyperlink r:id="rId272">
         <w:r>
           <w:rPr>
             <w:rStyle w:val="Hyperlink"/>
@@ -9505,8 +9938,8 @@
         </w:r>
       </w:hyperlink>
     </w:p>
-    <w:bookmarkEnd w:id="257"/>
-    <w:bookmarkStart w:id="259" w:name="ref-Wang2025"/>
+    <w:bookmarkEnd w:id="273"/>
+    <w:bookmarkStart w:id="275" w:name="ref-Wang2025"/>
     <w:p>
       <w:pPr>
         <w:pStyle w:val="Bibliografia"/>
@@ -9543,7 +9976,7 @@
       <w:r>
         <w:t xml:space="preserve"> </w:t>
       </w:r>
-      <w:hyperlink r:id="rId258">
+      <w:hyperlink r:id="rId274">
         <w:r>
           <w:rPr>
             <w:rStyle w:val="Hyperlink"/>
@@ -9552,8 +9985,8 @@
         </w:r>
       </w:hyperlink>
     </w:p>
-    <w:bookmarkEnd w:id="259"/>
-    <w:bookmarkStart w:id="261" w:name="ref-Wang2022"/>
+    <w:bookmarkEnd w:id="275"/>
+    <w:bookmarkStart w:id="277" w:name="ref-Wang2022"/>
     <w:p>
       <w:pPr>
         <w:pStyle w:val="Bibliografia"/>
@@ -9577,7 +10010,7 @@
       <w:r>
         <w:t xml:space="preserve"> </w:t>
       </w:r>
-      <w:hyperlink r:id="rId260">
+      <w:hyperlink r:id="rId276">
         <w:r>
           <w:rPr>
             <w:rStyle w:val="Hyperlink"/>
@@ -9586,8 +10019,8 @@
         </w:r>
       </w:hyperlink>
     </w:p>
-    <w:bookmarkEnd w:id="261"/>
-    <w:bookmarkStart w:id="262" w:name="ref-webster2002"/>
+    <w:bookmarkEnd w:id="277"/>
+    <w:bookmarkStart w:id="278" w:name="ref-webster2002"/>
     <w:p>
       <w:pPr>
         <w:pStyle w:val="Bibliografia"/>
@@ -9622,8 +10055,8 @@
         <w:t xml:space="preserve">(2), xiii–xxiii.</w:t>
       </w:r>
     </w:p>
-    <w:bookmarkEnd w:id="262"/>
-    <w:bookmarkStart w:id="263" w:name="ref-WIPO2018"/>
+    <w:bookmarkEnd w:id="278"/>
+    <w:bookmarkStart w:id="279" w:name="ref-WIPO2018"/>
     <w:p>
       <w:pPr>
         <w:pStyle w:val="Bibliografia"/>
@@ -9645,13 +10078,81 @@
         <w:t xml:space="preserve">. World Intellectual Property Organization.</w:t>
       </w:r>
     </w:p>
-    <w:bookmarkEnd w:id="263"/>
-    <w:bookmarkStart w:id="265" w:name="ref-Xu2021"/>
+    <w:bookmarkEnd w:id="279"/>
+    <w:bookmarkStart w:id="281" w:name="ref-WIPO2020"/>
     <w:p>
       <w:pPr>
         <w:pStyle w:val="Bibliografia"/>
       </w:pPr>
       <w:r>
+        <w:t xml:space="preserve">World Intellectual Property Organization. (2020).</w:t>
+      </w:r>
+      <w:r>
+        <w:t xml:space="preserve"> </w:t>
+      </w:r>
+      <w:r>
+        <w:rPr>
+          <w:i/>
+          <w:iCs/>
+        </w:rPr>
+        <w:t xml:space="preserve">World intellectual property indicators 2020</w:t>
+      </w:r>
+      <w:r>
+        <w:t xml:space="preserve">. WIPO.</w:t>
+      </w:r>
+      <w:r>
+        <w:t xml:space="preserve"> </w:t>
+      </w:r>
+      <w:hyperlink r:id="rId280">
+        <w:r>
+          <w:rPr>
+            <w:rStyle w:val="Hyperlink"/>
+          </w:rPr>
+          <w:t xml:space="preserve">https://doi.org/10.34667/tind.42184</w:t>
+        </w:r>
+      </w:hyperlink>
+    </w:p>
+    <w:bookmarkEnd w:id="281"/>
+    <w:bookmarkStart w:id="282" w:name="ref-WTO1994"/>
+    <w:p>
+      <w:pPr>
+        <w:pStyle w:val="Bibliografia"/>
+      </w:pPr>
+      <w:r>
+        <w:t xml:space="preserve">World Trade Organization. (1994).</w:t>
+      </w:r>
+      <w:r>
+        <w:t xml:space="preserve"> </w:t>
+      </w:r>
+      <w:r>
+        <w:rPr>
+          <w:i/>
+          <w:iCs/>
+        </w:rPr>
+        <w:t xml:space="preserve">Agreement on trade-related aspects of intellectual property rights (TRIPS agreement)</w:t>
+      </w:r>
+      <w:r>
+        <w:t xml:space="preserve">.</w:t>
+      </w:r>
+      <w:r>
+        <w:t xml:space="preserve"> </w:t>
+      </w:r>
+      <w:hyperlink r:id="rId87">
+        <w:r>
+          <w:rPr>
+            <w:rStyle w:val="Hyperlink"/>
+          </w:rPr>
+          <w:t xml:space="preserve">https://www.wto.org/english/docs_e/legal_e/27-trips.pdf</w:t>
+        </w:r>
+      </w:hyperlink>
+    </w:p>
+    <w:bookmarkEnd w:id="282"/>
+    <w:bookmarkStart w:id="284" w:name="ref-Xu2021"/>
+    <w:p>
+      <w:pPr>
+        <w:pStyle w:val="Bibliografia"/>
+      </w:pPr>
+      <w:r>
         <w:t xml:space="preserve">Xu, F., Kong, F., Peng, H., Dong, S., Gao, W., &amp; Zhang, G. (2021). Combing machine learning and elemental profiling for geographical authentication of chinese geographical indication (</w:t>
       </w:r>
       <w:r>
@@ -9689,7 +10190,7 @@
       <w:r>
         <w:t xml:space="preserve"> </w:t>
       </w:r>
-      <w:hyperlink r:id="rId264">
+      <w:hyperlink r:id="rId283">
         <w:r>
           <w:rPr>
             <w:rStyle w:val="Hyperlink"/>
@@ -9698,8 +10199,8 @@
         </w:r>
       </w:hyperlink>
     </w:p>
-    <w:bookmarkEnd w:id="265"/>
-    <w:bookmarkStart w:id="267" w:name="ref-Yang2022"/>
+    <w:bookmarkEnd w:id="284"/>
+    <w:bookmarkStart w:id="286" w:name="ref-Yang2022"/>
     <w:p>
       <w:pPr>
         <w:pStyle w:val="Bibliografia"/>
@@ -9736,7 +10237,7 @@
       <w:r>
         <w:t xml:space="preserve"> </w:t>
       </w:r>
-      <w:hyperlink r:id="rId266">
+      <w:hyperlink r:id="rId285">
         <w:r>
           <w:rPr>
             <w:rStyle w:val="Hyperlink"/>
@@ -9745,8 +10246,8 @@
         </w:r>
       </w:hyperlink>
     </w:p>
-    <w:bookmarkEnd w:id="267"/>
-    <w:bookmarkStart w:id="269" w:name="ref-Young2019"/>
+    <w:bookmarkEnd w:id="286"/>
+    <w:bookmarkStart w:id="288" w:name="ref-Young2019"/>
     <w:p>
       <w:pPr>
         <w:pStyle w:val="Bibliografia"/>
@@ -9783,7 +10284,7 @@
       <w:r>
         <w:t xml:space="preserve"> </w:t>
       </w:r>
-      <w:hyperlink r:id="rId268">
+      <w:hyperlink r:id="rId287">
         <w:r>
           <w:rPr>
             <w:rStyle w:val="Hyperlink"/>
@@ -9792,13 +10293,60 @@
         </w:r>
       </w:hyperlink>
     </w:p>
-    <w:bookmarkEnd w:id="269"/>
-    <w:bookmarkStart w:id="271" w:name="ref-Zhang2024"/>
+    <w:bookmarkEnd w:id="288"/>
+    <w:bookmarkStart w:id="290" w:name="ref-Zhang2021FastLouvain"/>
     <w:p>
       <w:pPr>
         <w:pStyle w:val="Bibliografia"/>
       </w:pPr>
       <w:r>
+        <w:t xml:space="preserve">Zhang, J., Fei, J., Song, X., &amp; Feng, J. (2021). An improved louvain algorithm for community detection.</w:t>
+      </w:r>
+      <w:r>
+        <w:t xml:space="preserve"> </w:t>
+      </w:r>
+      <w:r>
+        <w:rPr>
+          <w:i/>
+          <w:iCs/>
+        </w:rPr>
+        <w:t xml:space="preserve">Mathematical Problems in Engineering</w:t>
+      </w:r>
+      <w:r>
+        <w:t xml:space="preserve">,</w:t>
+      </w:r>
+      <w:r>
+        <w:t xml:space="preserve"> </w:t>
+      </w:r>
+      <w:r>
+        <w:rPr>
+          <w:i/>
+          <w:iCs/>
+        </w:rPr>
+        <w:t xml:space="preserve">2021</w:t>
+      </w:r>
+      <w:r>
+        <w:t xml:space="preserve">, 1485592.</w:t>
+      </w:r>
+      <w:r>
+        <w:t xml:space="preserve"> </w:t>
+      </w:r>
+      <w:hyperlink r:id="rId289">
+        <w:r>
+          <w:rPr>
+            <w:rStyle w:val="Hyperlink"/>
+          </w:rPr>
+          <w:t xml:space="preserve">https://doi.org/10.1155/2021/1485592</w:t>
+        </w:r>
+      </w:hyperlink>
+    </w:p>
+    <w:bookmarkEnd w:id="290"/>
+    <w:bookmarkStart w:id="292" w:name="ref-Zhang2024"/>
+    <w:p>
+      <w:pPr>
+        <w:pStyle w:val="Bibliografia"/>
+      </w:pPr>
+      <w:r>
         <w:t xml:space="preserve">Zhang, M., Zhang, J., Duan, H., Li, S., Wang, X., &amp; Cao, S. (2024). Geographical origin traceability of food: A review on key techniques and their combination strategies.</w:t>
       </w:r>
       <w:r>
@@ -9830,7 +10378,7 @@
       <w:r>
         <w:t xml:space="preserve"> </w:t>
       </w:r>
-      <w:hyperlink r:id="rId270">
+      <w:hyperlink r:id="rId291">
         <w:r>
           <w:rPr>
             <w:rStyle w:val="Hyperlink"/>
@@ -9839,8 +10387,8 @@
         </w:r>
       </w:hyperlink>
     </w:p>
-    <w:bookmarkEnd w:id="271"/>
-    <w:bookmarkStart w:id="273" w:name="ref-Zhang2022"/>
+    <w:bookmarkEnd w:id="292"/>
+    <w:bookmarkStart w:id="294" w:name="ref-Zhang2022"/>
     <w:p>
       <w:pPr>
         <w:pStyle w:val="Bibliografia"/>
@@ -9877,7 +10425,7 @@
       <w:r>
         <w:t xml:space="preserve"> </w:t>
       </w:r>
-      <w:hyperlink r:id="rId272">
+      <w:hyperlink r:id="rId293">
         <w:r>
           <w:rPr>
             <w:rStyle w:val="Hyperlink"/>
@@ -9886,8 +10434,8 @@
         </w:r>
       </w:hyperlink>
     </w:p>
-    <w:bookmarkEnd w:id="273"/>
-    <w:bookmarkStart w:id="275" w:name="ref-Zhou2024"/>
+    <w:bookmarkEnd w:id="294"/>
+    <w:bookmarkStart w:id="296" w:name="ref-Zhou2024"/>
     <w:p>
       <w:pPr>
         <w:pStyle w:val="Bibliografia"/>
@@ -9924,7 +10472,7 @@
       <w:r>
         <w:t xml:space="preserve"> </w:t>
       </w:r>
-      <w:hyperlink r:id="rId274">
+      <w:hyperlink r:id="rId295">
         <w:r>
           <w:rPr>
             <w:rStyle w:val="Hyperlink"/>
@@ -9933,10 +10481,10 @@
         </w:r>
       </w:hyperlink>
     </w:p>
-    <w:bookmarkEnd w:id="275"/>
-    <w:bookmarkEnd w:id="276"/>
-    <w:bookmarkEnd w:id="277"/>
-    <w:bookmarkStart w:id="282" w:name="appendices"/>
+    <w:bookmarkEnd w:id="296"/>
+    <w:bookmarkEnd w:id="297"/>
+    <w:bookmarkEnd w:id="298"/>
+    <w:bookmarkStart w:id="303" w:name="appendices"/>
     <w:p>
       <w:pPr>
         <w:pStyle w:val="Ttulo1"/>
@@ -9945,7 +10493,7 @@
         <w:t xml:space="preserve">Appendices</w:t>
       </w:r>
     </w:p>
-    <w:bookmarkStart w:id="281" w:name="appendix-a-supplementary-tables"/>
+    <w:bookmarkStart w:id="302" w:name="appendix-a-supplementary-tables"/>
     <w:p>
       <w:pPr>
         <w:pStyle w:val="Ttulo2"/>
@@ -9954,7 +10502,7 @@
         <w:t xml:space="preserve">Appendix A: Supplementary Tables</w:t>
       </w:r>
     </w:p>
-    <w:bookmarkStart w:id="278" w:name="Xb1bab79faff2e27a4cf57330b9ecd6a59c9da6d"/>
+    <w:bookmarkStart w:id="299" w:name="Xb1bab79faff2e27a4cf57330b9ecd6a59c9da6d"/>
     <w:p>
       <w:pPr>
         <w:pStyle w:val="Ttulo3"/>
@@ -10469,8 +11017,8 @@
         <w:t xml:space="preserve">Source: Distribution of agri-food products with Geographical Indications by category, associated geographical regions, predominant Machine Learning techniques and relative frequency of studies in the analyzed corpus (N=148).</w:t>
       </w:r>
     </w:p>
-    <w:bookmarkEnd w:id="278"/>
-    <w:bookmarkStart w:id="279" w:name="X7a45ed1d18cfa3939b41c37f7cdf4602dad73ce"/>
+    <w:bookmarkEnd w:id="299"/>
+    <w:bookmarkStart w:id="300" w:name="X7a45ed1d18cfa3939b41c37f7cdf4602dad73ce"/>
     <w:p>
       <w:pPr>
         <w:pStyle w:val="Ttulo3"/>
@@ -11030,8 +11578,8 @@
         <w:t xml:space="preserve">Source: 10 articles selected by Pareto principle (80/20) in the corpus of 148 studies.</w:t>
       </w:r>
     </w:p>
-    <w:bookmarkEnd w:id="279"/>
-    <w:bookmarkStart w:id="280" w:name="Xae839f6144cbbdb1ed756c0346b293178e41fbb"/>
+    <w:bookmarkEnd w:id="300"/>
+    <w:bookmarkStart w:id="301" w:name="Xae839f6144cbbdb1ed756c0346b293178e41fbb"/>
     <w:p>
       <w:pPr>
         <w:pStyle w:val="Ttulo3"/>
@@ -11356,9 +11904,9 @@
         <w:t xml:space="preserve"> </w:t>
       </w:r>
     </w:p>
-    <w:bookmarkEnd w:id="280"/>
-    <w:bookmarkEnd w:id="281"/>
-    <w:bookmarkEnd w:id="282"/>
+    <w:bookmarkEnd w:id="301"/>
+    <w:bookmarkEnd w:id="302"/>
+    <w:bookmarkEnd w:id="303"/>
     <w:sectPr>
       <w:pgSz w:h="15840" w:w="12240"/>
       <w:pgMar w:bottom="1417" w:footer="720" w:gutter="0" w:header="720" w:left="1701" w:right="1701" w:top="1417"/>

</xml_diff>

<commit_message>
modified:   1-MANUSCRITO/2-FIGURAS/2-EN/cluster_heatmap_profiles.png 	modified:   1-MANUSCRITO/gerar-docx.py 	modified:   1-MANUSCRITO/revisao_escopo_en.docx 	modified:   2-DADOS/1-ESTATISTICA/2-PYTON/03_cluster_analysis.py
</commit_message>
<xml_diff>
--- a/1-MANUSCRITO/revisao_escopo_en.docx
+++ b/1-MANUSCRITO/revisao_escopo_en.docx
@@ -4692,7 +4692,7 @@
       <w:r>
         <w:drawing>
           <wp:inline>
-            <wp:extent cx="4480560" cy="3305025"/>
+            <wp:extent cx="4480560" cy="2979400"/>
             <wp:effectExtent b="0" l="0" r="0" t="0"/>
             <wp:docPr descr="" title="" id="68" name="Picture"/>
             <a:graphic>
@@ -4713,7 +4713,7 @@
                   <pic:spPr bwMode="auto">
                     <a:xfrm>
                       <a:off x="0" y="0"/>
-                      <a:ext cx="4480560" cy="3305025"/>
+                      <a:ext cx="4480560" cy="2979400"/>
                     </a:xfrm>
                     <a:prstGeom prst="rect">
                       <a:avLst/>

</xml_diff>

<commit_message>
Adiciona citações aos benchmarks regulatórios do Terroir Digital (§3.4.4)
</commit_message>
<xml_diff>
--- a/1-MANUSCRITO/revisao_escopo_en.docx
+++ b/1-MANUSCRITO/revisao_escopo_en.docx
@@ -480,7 +480,7 @@
         <w:pStyle w:val="Bibliography"/>
       </w:pPr>
       <w:r>
-        <w:t xml:space="preserve">Bramley, C., Biénabe, E., &amp; Kirsten, J. (Eds.). (2013).</w:t>
+        <w:t xml:space="preserve">Bramley, C., Bi-®nabe, E., &amp; Kirsten, J. (Eds.). (2013).</w:t>
       </w:r>
       <w:r>
         <w:t xml:space="preserve"> </w:t>
@@ -665,7 +665,7 @@
         <w:pStyle w:val="Bibliography"/>
       </w:pPr>
       <w:r>
-        <w:t xml:space="preserve">Kshetri, N. (2014). Big data’s impact on privacy, security and consumer welfare.</w:t>
+        <w:t xml:space="preserve">Kshetri, N. (2014). Big dataÔÇÖs impact on privacy, security and consumer welfare.</w:t>
       </w:r>
       <w:r>
         <w:t xml:space="preserve"> </w:t>
@@ -712,7 +712,7 @@
         <w:pStyle w:val="Bibliography"/>
       </w:pPr>
       <w:r>
-        <w:t xml:space="preserve">Le Floc’h, J.-M., Méral, P., &amp; Fontana, L. (2016). Bringing together social-ecological system and territoire concepts to explore nature-society dynamics.</w:t>
+        <w:t xml:space="preserve">Le Floc’h, J.-M., M-®ral, P., &amp; Fontana, L. (2016). Bringing together social-ecological system and territoire concepts to explore nature-society dynamics.</w:t>
       </w:r>
       <w:r>
         <w:t xml:space="preserve"> </w:t>
@@ -910,10 +910,10 @@
           <w:i/>
           <w:iCs/>
         </w:rPr>
-        <w:t xml:space="preserve">Indicações geográficas: A proteção jurídica sob a perspectiva do desenvolvimento econômico</w:t>
-      </w:r>
-      <w:r>
-        <w:t xml:space="preserve">. Editora Juruá.</w:t>
+        <w:t xml:space="preserve">Indica-º-áes geogr-íficas: A prote-º-úo jur-¡dica sob a perspectiva do desenvolvimento econ–mico</w:t>
+      </w:r>
+      <w:r>
+        <w:t xml:space="preserve">. Editora Juru-í.</w:t>
       </w:r>
     </w:p>
     <w:bookmarkEnd w:id="41"/>

</xml_diff>